<commit_message>
Ajustes después de lectura
Ajustes después de lectura
</commit_message>
<xml_diff>
--- a/fuentes/contenidos/grado10/guion09/CN_10_09_CO.docx
+++ b/fuentes/contenidos/grado10/guion09/CN_10_09_CO.docx
@@ -1912,99 +1912,6 @@
               </w:rPr>
               <w:t xml:space="preserve"> </w:t>
             </w:r>
-            <w:r>
-              <w:rPr>
-                <w:rFonts w:ascii="Arial" w:eastAsia="Arial Unicode MS" w:hAnsi="Arial" w:cs="Arial"/>
-                <w:color w:val="000000" w:themeColor="text1"/>
-                <w:highlight w:val="yellow"/>
-              </w:rPr>
-              <w:t xml:space="preserve">Puedes ampliar la información sobre la gravedad con el video de </w:t>
-            </w:r>
-            <w:proofErr w:type="spellStart"/>
-            <w:r>
-              <w:rPr>
-                <w:rFonts w:ascii="Arial" w:eastAsia="Arial Unicode MS" w:hAnsi="Arial" w:cs="Arial"/>
-                <w:color w:val="000000" w:themeColor="text1"/>
-                <w:highlight w:val="yellow"/>
-              </w:rPr>
-              <w:t>National</w:t>
-            </w:r>
-            <w:proofErr w:type="spellEnd"/>
-            <w:r>
-              <w:rPr>
-                <w:rFonts w:ascii="Arial" w:eastAsia="Arial Unicode MS" w:hAnsi="Arial" w:cs="Arial"/>
-                <w:color w:val="000000" w:themeColor="text1"/>
-                <w:highlight w:val="yellow"/>
-              </w:rPr>
-              <w:t xml:space="preserve"> </w:t>
-            </w:r>
-            <w:proofErr w:type="spellStart"/>
-            <w:r>
-              <w:rPr>
-                <w:rFonts w:ascii="Arial" w:eastAsia="Arial Unicode MS" w:hAnsi="Arial" w:cs="Arial"/>
-                <w:color w:val="000000" w:themeColor="text1"/>
-                <w:highlight w:val="yellow"/>
-              </w:rPr>
-              <w:t>Geographic</w:t>
-            </w:r>
-            <w:proofErr w:type="spellEnd"/>
-            <w:r>
-              <w:rPr>
-                <w:rFonts w:ascii="Arial" w:eastAsia="Arial Unicode MS" w:hAnsi="Arial" w:cs="Arial"/>
-                <w:color w:val="000000" w:themeColor="text1"/>
-                <w:highlight w:val="yellow"/>
-              </w:rPr>
-              <w:t xml:space="preserve"> </w:t>
-            </w:r>
-            <w:proofErr w:type="spellStart"/>
-            <w:r>
-              <w:rPr>
-                <w:rFonts w:ascii="Arial" w:eastAsia="Arial Unicode MS" w:hAnsi="Arial" w:cs="Arial"/>
-                <w:color w:val="000000" w:themeColor="text1"/>
-                <w:highlight w:val="yellow"/>
-              </w:rPr>
-              <w:t>Channel</w:t>
-            </w:r>
-            <w:proofErr w:type="spellEnd"/>
-            <w:r>
-              <w:rPr>
-                <w:rFonts w:ascii="Arial" w:eastAsia="Arial Unicode MS" w:hAnsi="Arial" w:cs="Arial"/>
-                <w:color w:val="000000" w:themeColor="text1"/>
-                <w:highlight w:val="yellow"/>
-              </w:rPr>
-              <w:t xml:space="preserve"> </w:t>
-            </w:r>
-            <w:r>
-              <w:rPr>
-                <w:rFonts w:ascii="Arial" w:eastAsia="Arial Unicode MS" w:hAnsi="Arial" w:cs="Arial"/>
-                <w:highlight w:val="yellow"/>
-              </w:rPr>
-              <w:t>[VER]</w:t>
-            </w:r>
-            <w:r>
-              <w:rPr>
-                <w:rStyle w:val="Hipervnculo"/>
-                <w:rFonts w:ascii="Arial" w:eastAsia="Arial Unicode MS" w:hAnsi="Arial" w:cs="Arial"/>
-                <w:highlight w:val="yellow"/>
-              </w:rPr>
-              <w:t xml:space="preserve"> </w:t>
-            </w:r>
-            <w:r>
-              <w:rPr>
-                <w:rStyle w:val="Hipervnculo"/>
-                <w:rFonts w:ascii="Arial" w:eastAsia="Arial Unicode MS" w:hAnsi="Arial" w:cs="Arial"/>
-                <w:color w:val="auto"/>
-                <w:highlight w:val="yellow"/>
-              </w:rPr>
-              <w:t>(https://www.youtube.com/watch?v=oorQeURuafw)</w:t>
-            </w:r>
-            <w:r>
-              <w:rPr>
-                <w:rFonts w:ascii="Arial" w:eastAsia="Arial Unicode MS" w:hAnsi="Arial" w:cs="Arial"/>
-                <w:highlight w:val="yellow"/>
-              </w:rPr>
-              <w:t>.</w:t>
-            </w:r>
           </w:p>
         </w:tc>
       </w:tr>
@@ -2811,7 +2718,6 @@
                 <w:b/>
                 <w:color w:val="000000" w:themeColor="text1"/>
               </w:rPr>
-              <w:lastRenderedPageBreak/>
               <w:t>Algunas propiedades físicas de la materia</w:t>
             </w:r>
           </w:p>
@@ -2882,6 +2788,7 @@
                 <w:b/>
                 <w:color w:val="000000" w:themeColor="text1"/>
               </w:rPr>
+              <w:lastRenderedPageBreak/>
               <w:t>Organolépticas</w:t>
             </w:r>
           </w:p>
@@ -3154,28 +3061,25 @@
                 <w:rFonts w:ascii="Arial" w:eastAsia="Arial Unicode MS" w:hAnsi="Arial" w:cs="Arial"/>
                 <w:color w:val="000000" w:themeColor="text1"/>
               </w:rPr>
-              <w:t xml:space="preserve">a en la cual se </w:t>
-            </w:r>
-            <w:r>
-              <w:rPr>
-                <w:rFonts w:ascii="Arial" w:eastAsia="Arial Unicode MS" w:hAnsi="Arial" w:cs="Arial"/>
-                <w:color w:val="000000" w:themeColor="text1"/>
-                <w:highlight w:val="yellow"/>
-              </w:rPr>
-              <w:t xml:space="preserve">encuentra en </w:t>
-            </w:r>
-            <w:r>
-              <w:rPr>
-                <w:rFonts w:ascii="Arial" w:eastAsia="Arial Unicode MS" w:hAnsi="Arial" w:cs="Arial"/>
-                <w:color w:val="000000" w:themeColor="text1"/>
-                <w:highlight w:val="yellow"/>
+              <w:t xml:space="preserve">a en la cual </w:t>
+            </w:r>
+            <w:r>
+              <w:rPr>
+                <w:rFonts w:ascii="Arial" w:eastAsia="Arial Unicode MS" w:hAnsi="Arial" w:cs="Arial"/>
+                <w:color w:val="000000" w:themeColor="text1"/>
+              </w:rPr>
+              <w:t xml:space="preserve">se encuentra en </w:t>
+            </w:r>
+            <w:r>
+              <w:rPr>
+                <w:rFonts w:ascii="Arial" w:eastAsia="Arial Unicode MS" w:hAnsi="Arial" w:cs="Arial"/>
+                <w:color w:val="000000" w:themeColor="text1"/>
               </w:rPr>
               <w:t>equilibrio</w:t>
             </w:r>
             <w:r>
               <w:rPr>
                 <w:rFonts w:ascii="Arial" w:eastAsia="Arial Unicode MS" w:hAnsi="Arial" w:cs="Arial"/>
-                <w:highlight w:val="yellow"/>
               </w:rPr>
               <w:t xml:space="preserve"> </w:t>
             </w:r>
@@ -3183,14 +3087,12 @@
             <w:r>
               <w:rPr>
                 <w:rFonts w:ascii="Arial" w:eastAsia="Arial Unicode MS" w:hAnsi="Arial" w:cs="Arial"/>
-                <w:highlight w:val="yellow"/>
               </w:rPr>
               <w:t>las</w:t>
             </w:r>
             <w:r>
               <w:rPr>
                 <w:rFonts w:ascii="Arial" w:eastAsia="Arial Unicode MS" w:hAnsi="Arial" w:cs="Arial"/>
-                <w:highlight w:val="yellow"/>
               </w:rPr>
               <w:t xml:space="preserve"> </w:t>
             </w:r>
@@ -3198,7 +3100,6 @@
               <w:rPr>
                 <w:rFonts w:ascii="Arial" w:eastAsia="Arial Unicode MS" w:hAnsi="Arial" w:cs="Arial"/>
                 <w:color w:val="000000" w:themeColor="text1"/>
-                <w:highlight w:val="yellow"/>
               </w:rPr>
               <w:t>fases sólida-líquida</w:t>
             </w:r>
@@ -3207,7 +3108,6 @@
               <w:rPr>
                 <w:rFonts w:ascii="Arial" w:eastAsia="Arial Unicode MS" w:hAnsi="Arial" w:cs="Arial"/>
                 <w:color w:val="000000" w:themeColor="text1"/>
-                <w:highlight w:val="yellow"/>
               </w:rPr>
               <w:t>,</w:t>
             </w:r>
@@ -3637,7 +3537,6 @@
                 <w:b/>
                 <w:color w:val="000000" w:themeColor="text1"/>
               </w:rPr>
-              <w:lastRenderedPageBreak/>
               <w:t>Tenacidad</w:t>
             </w:r>
           </w:p>
@@ -3738,8 +3637,8 @@
         <w:tblLook w:val="04A0" w:firstRow="1" w:lastRow="0" w:firstColumn="1" w:lastColumn="0" w:noHBand="0" w:noVBand="1"/>
       </w:tblPr>
       <w:tblGrid>
-        <w:gridCol w:w="2429"/>
-        <w:gridCol w:w="6399"/>
+        <w:gridCol w:w="2489"/>
+        <w:gridCol w:w="6339"/>
       </w:tblGrid>
       <w:tr>
         <w:tc>
@@ -3764,6 +3663,7 @@
                 <w:b/>
                 <w:color w:val="FFFFFF" w:themeColor="background1"/>
               </w:rPr>
+              <w:lastRenderedPageBreak/>
               <w:t>Destacado</w:t>
             </w:r>
           </w:p>
@@ -4001,62 +3901,6 @@
                 <w:rFonts w:ascii="Arial" w:eastAsia="Arial Unicode MS" w:hAnsi="Arial" w:cs="Arial"/>
               </w:rPr>
               <w:t xml:space="preserve">. </w:t>
-            </w:r>
-            <w:r>
-              <w:rPr>
-                <w:rFonts w:ascii="Arial" w:eastAsia="Arial Unicode MS" w:hAnsi="Arial" w:cs="Arial"/>
-                <w:highlight w:val="yellow"/>
-              </w:rPr>
-              <w:t>Para conocer más sobre este estado de la materia</w:t>
-            </w:r>
-            <w:r>
-              <w:rPr>
-                <w:rFonts w:ascii="Arial" w:eastAsia="Arial Unicode MS" w:hAnsi="Arial" w:cs="Arial"/>
-                <w:highlight w:val="yellow"/>
-              </w:rPr>
-              <w:t>,</w:t>
-            </w:r>
-            <w:r>
-              <w:rPr>
-                <w:rFonts w:ascii="Arial" w:eastAsia="Arial Unicode MS" w:hAnsi="Arial" w:cs="Arial"/>
-                <w:highlight w:val="yellow"/>
-              </w:rPr>
-              <w:t xml:space="preserve"> puedes ingresar al video del portal educativo Argentino educar </w:t>
-            </w:r>
-            <w:r>
-              <w:rPr>
-                <w:rFonts w:ascii="Arial" w:eastAsia="Arial Unicode MS" w:hAnsi="Arial" w:cs="Arial"/>
-                <w:highlight w:val="yellow"/>
-              </w:rPr>
-              <w:t>[</w:t>
-            </w:r>
-            <w:r>
-              <w:rPr>
-                <w:rFonts w:ascii="Arial" w:eastAsia="Arial Unicode MS" w:hAnsi="Arial" w:cs="Arial"/>
-                <w:highlight w:val="yellow"/>
-              </w:rPr>
-              <w:t>VER]</w:t>
-            </w:r>
-            <w:r>
-              <w:rPr>
-                <w:rFonts w:ascii="Arial" w:eastAsia="Arial Unicode MS" w:hAnsi="Arial" w:cs="Arial"/>
-                <w:highlight w:val="yellow"/>
-              </w:rPr>
-              <w:t>.</w:t>
-            </w:r>
-            <w:r>
-              <w:rPr>
-                <w:rFonts w:ascii="Arial" w:eastAsia="Arial Unicode MS" w:hAnsi="Arial" w:cs="Arial"/>
-                <w:highlight w:val="yellow"/>
-              </w:rPr>
-              <w:t xml:space="preserve"> </w:t>
-            </w:r>
-            <w:r>
-              <w:rPr>
-                <w:rFonts w:ascii="Arial" w:eastAsia="Arial Unicode MS" w:hAnsi="Arial" w:cs="Arial"/>
-                <w:highlight w:val="yellow"/>
-              </w:rPr>
-              <w:t>(https://www.youtube.com/watch?v=DMBfebQI3Us)</w:t>
             </w:r>
           </w:p>
         </w:tc>
@@ -4072,33 +3916,6 @@
           <w:color w:val="FF0000"/>
         </w:rPr>
       </w:pPr>
-    </w:p>
-    <w:p>
-      <w:pPr>
-        <w:pStyle w:val="Sinespaciado"/>
-        <w:spacing w:line="360" w:lineRule="auto"/>
-        <w:jc w:val="both"/>
-        <w:rPr>
-          <w:rFonts w:ascii="Arial" w:eastAsia="Arial Unicode MS" w:hAnsi="Arial" w:cs="Arial"/>
-          <w:color w:val="FF0000"/>
-        </w:rPr>
-      </w:pPr>
-      <w:r>
-        <w:rPr>
-          <w:rFonts w:ascii="Arial" w:eastAsia="Arial Unicode MS" w:hAnsi="Arial" w:cs="Arial"/>
-          <w:color w:val="FF0000"/>
-        </w:rPr>
-        <w:t>PROFUNDIZA</w:t>
-      </w:r>
-      <w:proofErr w:type="gramStart"/>
-      <w:r>
-        <w:rPr>
-          <w:rFonts w:ascii="Arial" w:eastAsia="Arial Unicode MS" w:hAnsi="Arial" w:cs="Arial"/>
-          <w:color w:val="FF0000"/>
-        </w:rPr>
-        <w:t>?</w:t>
-      </w:r>
-      <w:proofErr w:type="gramEnd"/>
     </w:p>
     <w:tbl>
       <w:tblPr>
@@ -4409,7 +4226,6 @@
                 <w:b/>
                 <w:color w:val="000000"/>
               </w:rPr>
-              <w:lastRenderedPageBreak/>
               <w:t>Título</w:t>
             </w:r>
           </w:p>
@@ -4648,6 +4464,7 @@
                 <w:b/>
                 <w:color w:val="000000"/>
               </w:rPr>
+              <w:lastRenderedPageBreak/>
               <w:t>Descripción</w:t>
             </w:r>
           </w:p>
@@ -5144,7 +4961,6 @@
                 <w:b/>
                 <w:color w:val="FFFFFF" w:themeColor="background1"/>
               </w:rPr>
-              <w:lastRenderedPageBreak/>
               <w:t>Practica: recurso nuevo</w:t>
             </w:r>
           </w:p>
@@ -5422,6 +5238,7 @@
                 <w:iCs w:val="0"/>
                 <w:color w:val="FFFFFF" w:themeColor="background1"/>
               </w:rPr>
+              <w:lastRenderedPageBreak/>
               <w:t>Practica: recurso nuevo</w:t>
             </w:r>
           </w:p>
@@ -5970,15 +5787,7 @@
           <w:rFonts w:ascii="Arial" w:eastAsia="Arial Unicode MS" w:hAnsi="Arial" w:cs="Arial"/>
           <w:color w:val="000000" w:themeColor="text1"/>
         </w:rPr>
-        <w:t xml:space="preserve"> un </w:t>
-      </w:r>
-      <w:r>
-        <w:rPr>
-          <w:rFonts w:ascii="Arial" w:eastAsia="Arial Unicode MS" w:hAnsi="Arial" w:cs="Arial"/>
-          <w:color w:val="000000" w:themeColor="text1"/>
-        </w:rPr>
-        <w:lastRenderedPageBreak/>
-        <w:t>papel</w:t>
+        <w:t xml:space="preserve"> un papel</w:t>
       </w:r>
       <w:r>
         <w:rPr>
@@ -6373,6 +6182,7 @@
               <w:rPr>
                 <w:rFonts w:eastAsia="Arial Unicode MS"/>
               </w:rPr>
+              <w:lastRenderedPageBreak/>
               <w:t>Código</w:t>
             </w:r>
           </w:p>
@@ -6895,7 +6705,6 @@
                 <w:noProof/>
                 <w:lang w:val="es-CO" w:eastAsia="es-CO"/>
               </w:rPr>
-              <w:lastRenderedPageBreak/>
               <w:drawing>
                 <wp:inline distT="0" distB="0" distL="0" distR="0" wp14:anchorId="39750738" wp14:editId="3654493A">
                   <wp:extent cx="4000500" cy="2745441"/>
@@ -6963,7 +6772,6 @@
                 <w:rFonts w:ascii="Arial" w:eastAsia="Arial Unicode MS" w:hAnsi="Arial" w:cs="Arial"/>
                 <w:b/>
               </w:rPr>
-              <w:lastRenderedPageBreak/>
               <w:t>Pie de imagen</w:t>
             </w:r>
           </w:p>
@@ -7188,7 +6996,6 @@
                 <w:rFonts w:ascii="Arial" w:eastAsia="Arial Unicode MS" w:hAnsi="Arial" w:cs="Arial"/>
                 <w:b/>
               </w:rPr>
-              <w:lastRenderedPageBreak/>
               <w:t xml:space="preserve">Código </w:t>
             </w:r>
             <w:proofErr w:type="spellStart"/>
@@ -7576,7 +7383,6 @@
           <w:rFonts w:ascii="Arial" w:eastAsia="Arial Unicode MS" w:hAnsi="Arial" w:cs="Arial"/>
           <w:lang w:val="es-CO" w:eastAsia="es-CO"/>
         </w:rPr>
-        <w:lastRenderedPageBreak/>
         <w:t>En condiciones de</w:t>
       </w:r>
       <w:r>
@@ -8257,7 +8063,6 @@
         <w:rPr>
           <w:rFonts w:ascii="Arial" w:eastAsia="Arial Unicode MS" w:hAnsi="Arial" w:cs="Arial"/>
         </w:rPr>
-        <w:lastRenderedPageBreak/>
         <w:t xml:space="preserve">Para que un material experimente un cambio de estado requiere de cierta cantidad de energía en forma de calor </w:t>
       </w:r>
       <w:r>
@@ -8836,6 +8641,7 @@
                 <w:noProof/>
                 <w:lang w:val="es-CO" w:eastAsia="es-CO"/>
               </w:rPr>
+              <w:lastRenderedPageBreak/>
               <w:drawing>
                 <wp:inline distT="0" distB="0" distL="0" distR="0" wp14:anchorId="012A2D6D" wp14:editId="468ACF8D">
                   <wp:extent cx="3775075" cy="2762250"/>
@@ -8903,6 +8709,7 @@
                 <w:rFonts w:ascii="Arial" w:eastAsia="Arial Unicode MS" w:hAnsi="Arial" w:cs="Arial"/>
                 <w:b/>
               </w:rPr>
+              <w:lastRenderedPageBreak/>
               <w:t>Pie de imagen</w:t>
             </w:r>
           </w:p>
@@ -8973,14 +8780,7 @@
               <w:rPr>
                 <w:rFonts w:ascii="Arial" w:eastAsia="Arial Unicode MS" w:hAnsi="Arial" w:cs="Arial"/>
               </w:rPr>
-              <w:t xml:space="preserve"> en </w:t>
-            </w:r>
-            <w:r>
-              <w:rPr>
-                <w:rFonts w:ascii="Arial" w:eastAsia="Arial Unicode MS" w:hAnsi="Arial" w:cs="Arial"/>
-              </w:rPr>
-              <w:lastRenderedPageBreak/>
-              <w:t>los cambios de estado del agua se observa que la temperatura permanece constante</w:t>
+              <w:t xml:space="preserve"> en los cambios de estado del agua se observa que la temperatura permanece constante</w:t>
             </w:r>
             <w:r>
               <w:rPr>
@@ -9368,6 +9168,7 @@
                 <w:rFonts w:ascii="Arial" w:eastAsia="Arial Unicode MS" w:hAnsi="Arial" w:cs="Arial"/>
                 <w:b/>
               </w:rPr>
+              <w:lastRenderedPageBreak/>
               <w:t xml:space="preserve">Código </w:t>
             </w:r>
             <w:proofErr w:type="spellStart"/>
@@ -9672,16 +9473,7 @@
           <w:color w:val="000000" w:themeColor="text1"/>
           <w:lang w:val="es-CO" w:eastAsia="es-CO"/>
         </w:rPr>
-        <w:t xml:space="preserve"> que </w:t>
-      </w:r>
-      <w:r>
-        <w:rPr>
-          <w:rFonts w:ascii="Arial" w:eastAsia="Arial Unicode MS" w:hAnsi="Arial" w:cs="Arial"/>
-          <w:color w:val="000000" w:themeColor="text1"/>
-          <w:lang w:val="es-CO" w:eastAsia="es-CO"/>
-        </w:rPr>
-        <w:lastRenderedPageBreak/>
-        <w:t>las moléculas</w:t>
+        <w:t xml:space="preserve"> que las moléculas</w:t>
       </w:r>
       <w:r>
         <w:rPr>
@@ -10011,6 +9803,7 @@
                 <w:iCs w:val="0"/>
                 <w:color w:val="FFFFFF" w:themeColor="background1"/>
               </w:rPr>
+              <w:lastRenderedPageBreak/>
               <w:t>Practica: recurso nuevo</w:t>
             </w:r>
           </w:p>
@@ -10509,7 +10302,6 @@
                 <w:b/>
                 <w:color w:val="000000"/>
               </w:rPr>
-              <w:lastRenderedPageBreak/>
               <w:t>Descripción</w:t>
             </w:r>
           </w:p>
@@ -10676,7 +10468,6 @@
       <w:r>
         <w:rPr>
           <w:rFonts w:ascii="Arial" w:eastAsia="Arial Unicode MS" w:hAnsi="Arial" w:cs="Arial"/>
-          <w:highlight w:val="yellow"/>
           <w:lang w:val="es-CO"/>
         </w:rPr>
         <w:t>un único conjunto</w:t>
@@ -11272,7 +11063,6 @@
                 <w:noProof/>
                 <w:lang w:val="es-CO" w:eastAsia="es-CO"/>
               </w:rPr>
-              <w:lastRenderedPageBreak/>
               <w:drawing>
                 <wp:inline distT="0" distB="0" distL="0" distR="0" wp14:anchorId="5E6B8FA0" wp14:editId="5F71D161">
                   <wp:extent cx="2857500" cy="2032000"/>
@@ -11346,7 +11136,6 @@
                 <w:rFonts w:ascii="Arial" w:eastAsia="Arial Unicode MS" w:hAnsi="Arial" w:cs="Arial"/>
                 <w:b/>
               </w:rPr>
-              <w:lastRenderedPageBreak/>
               <w:t>Pie de imagen</w:t>
             </w:r>
           </w:p>
@@ -11796,49 +11585,11 @@
               <w:jc w:val="both"/>
               <w:rPr>
                 <w:rFonts w:ascii="Arial" w:eastAsia="Arial Unicode MS" w:hAnsi="Arial" w:cs="Arial"/>
-                <w:color w:val="FF0000"/>
-                <w:shd w:val="clear" w:color="auto" w:fill="FFFFFF"/>
-              </w:rPr>
-            </w:pPr>
-            <w:r>
-              <w:rPr>
-                <w:rFonts w:ascii="Arial" w:eastAsia="Arial Unicode MS" w:hAnsi="Arial" w:cs="Arial"/>
-                <w:color w:val="FF0000"/>
-                <w:shd w:val="clear" w:color="auto" w:fill="FFFFFF"/>
-              </w:rPr>
-              <w:t xml:space="preserve">AMPLIAR </w:t>
-            </w:r>
-          </w:p>
-          <w:p>
-            <w:pPr>
-              <w:pStyle w:val="Sinespaciado"/>
-              <w:spacing w:line="360" w:lineRule="auto"/>
-              <w:jc w:val="both"/>
-              <w:rPr>
-                <w:rFonts w:ascii="Arial" w:eastAsia="Arial Unicode MS" w:hAnsi="Arial" w:cs="Arial"/>
                 <w:bCs/>
                 <w:color w:val="FF0000"/>
                 <w:shd w:val="clear" w:color="auto" w:fill="FFFFFF"/>
               </w:rPr>
             </w:pPr>
-            <w:r>
-              <w:rPr>
-                <w:rFonts w:ascii="Arial" w:eastAsia="Arial Unicode MS" w:hAnsi="Arial" w:cs="Arial"/>
-                <w:color w:val="FF0000"/>
-                <w:shd w:val="clear" w:color="auto" w:fill="FFFFFF"/>
-              </w:rPr>
-              <w:t xml:space="preserve">Cada elemento está formado por materia de la misma clase… ver </w:t>
-            </w:r>
-            <w:proofErr w:type="spellStart"/>
-            <w:r>
-              <w:rPr>
-                <w:rFonts w:ascii="Arial" w:eastAsia="Arial Unicode MS" w:hAnsi="Arial" w:cs="Arial"/>
-                <w:color w:val="FF0000"/>
-                <w:shd w:val="clear" w:color="auto" w:fill="FFFFFF"/>
-              </w:rPr>
-              <w:t>Sagan</w:t>
-            </w:r>
-            <w:proofErr w:type="spellEnd"/>
           </w:p>
         </w:tc>
       </w:tr>
@@ -11876,6 +11627,7 @@
           <w:rFonts w:ascii="Arial" w:eastAsia="Arial Unicode MS" w:hAnsi="Arial" w:cs="Arial"/>
           <w:lang w:val="es-CO"/>
         </w:rPr>
+        <w:lastRenderedPageBreak/>
         <w:t>Los</w:t>
       </w:r>
       <w:r>
@@ -12104,7 +11856,6 @@
               <w:rPr>
                 <w:rFonts w:eastAsia="Arial Unicode MS"/>
               </w:rPr>
-              <w:lastRenderedPageBreak/>
               <w:t>Código</w:t>
             </w:r>
           </w:p>
@@ -12843,7 +12594,6 @@
               <w:rPr>
                 <w:rFonts w:ascii="Arial" w:eastAsia="Arial Unicode MS" w:hAnsi="Arial" w:cs="Arial"/>
               </w:rPr>
-              <w:lastRenderedPageBreak/>
               <w:t>Contenido</w:t>
             </w:r>
           </w:p>
@@ -13771,6 +13521,7 @@
                 <w:color w:val="000000" w:themeColor="text1"/>
                 <w:lang w:eastAsia="es-CO"/>
               </w:rPr>
+              <w:lastRenderedPageBreak/>
               <w:t>MEZCLAS</w:t>
             </w:r>
           </w:p>
@@ -14003,16 +13754,7 @@
                 <w:color w:val="000000" w:themeColor="text1"/>
                 <w:lang w:eastAsia="es-CO"/>
               </w:rPr>
-              <w:t xml:space="preserve"> que puede </w:t>
-            </w:r>
-            <w:r>
-              <w:rPr>
-                <w:rFonts w:ascii="Arial" w:eastAsia="Arial Unicode MS" w:hAnsi="Arial" w:cs="Arial"/>
-                <w:color w:val="000000" w:themeColor="text1"/>
-                <w:lang w:eastAsia="es-CO"/>
-              </w:rPr>
-              <w:lastRenderedPageBreak/>
-              <w:t>ser sólida, lí</w:t>
+              <w:t xml:space="preserve"> que puede ser sólida, lí</w:t>
             </w:r>
             <w:r>
               <w:rPr>
@@ -14062,17 +13804,7 @@
                 <w:color w:val="000000" w:themeColor="text1"/>
                 <w:lang w:val="es-CO" w:eastAsia="es-CO"/>
               </w:rPr>
-              <w:lastRenderedPageBreak/>
-              <w:t xml:space="preserve">Las partículas que las constituyen tienen un </w:t>
-            </w:r>
-            <w:r>
-              <w:rPr>
-                <w:rFonts w:ascii="Arial" w:eastAsia="Arial Unicode MS" w:hAnsi="Arial" w:cs="Arial"/>
-                <w:color w:val="000000" w:themeColor="text1"/>
-                <w:lang w:val="es-CO" w:eastAsia="es-CO"/>
-              </w:rPr>
-              <w:lastRenderedPageBreak/>
-              <w:t>tamaño inferior a 0,001</w:t>
+              <w:t>Las partículas que las constituyen tienen un tamaño inferior a 0,001</w:t>
             </w:r>
             <w:r>
               <w:rPr>
@@ -14175,7 +13907,6 @@
                 <w:color w:val="000000" w:themeColor="text1"/>
                 <w:lang w:eastAsia="es-CO"/>
               </w:rPr>
-              <w:lastRenderedPageBreak/>
               <w:t>Fase só</w:t>
             </w:r>
             <w:r>
@@ -18858,161 +18589,6 @@
         <w:br/>
       </w:r>
     </w:p>
-    <w:p>
-      <w:pPr>
-        <w:shd w:val="clear" w:color="auto" w:fill="FFFFFF"/>
-        <w:spacing w:after="0" w:line="360" w:lineRule="auto"/>
-        <w:rPr>
-          <w:rFonts w:ascii="Arial" w:eastAsia="Arial Unicode MS" w:hAnsi="Arial" w:cs="Arial"/>
-          <w:lang w:val="es-CO" w:eastAsia="es-CO"/>
-        </w:rPr>
-      </w:pPr>
-      <w:r>
-        <w:rPr>
-          <w:rFonts w:ascii="Arial" w:eastAsia="Arial Unicode MS" w:hAnsi="Arial" w:cs="Arial"/>
-          <w:highlight w:val="yellow"/>
-          <w:lang w:val="es-CO" w:eastAsia="es-CO"/>
-        </w:rPr>
-        <w:t xml:space="preserve">Si deseas </w:t>
-      </w:r>
-      <w:r>
-        <w:rPr>
-          <w:rFonts w:ascii="Arial" w:eastAsia="Arial Unicode MS" w:hAnsi="Arial" w:cs="Arial"/>
-          <w:highlight w:val="yellow"/>
-          <w:lang w:val="es-CO" w:eastAsia="es-CO"/>
-        </w:rPr>
-        <w:t>practicar</w:t>
-      </w:r>
-      <w:r>
-        <w:rPr>
-          <w:rFonts w:ascii="Arial" w:eastAsia="Arial Unicode MS" w:hAnsi="Arial" w:cs="Arial"/>
-          <w:highlight w:val="yellow"/>
-          <w:lang w:val="es-CO" w:eastAsia="es-CO"/>
-        </w:rPr>
-        <w:t xml:space="preserve"> </w:t>
-      </w:r>
-      <w:r>
-        <w:rPr>
-          <w:rFonts w:ascii="Arial" w:eastAsia="Arial Unicode MS" w:hAnsi="Arial" w:cs="Arial"/>
-          <w:highlight w:val="yellow"/>
-          <w:lang w:val="es-CO" w:eastAsia="es-CO"/>
-        </w:rPr>
-        <w:t>los diferentes métodos</w:t>
-      </w:r>
-      <w:r>
-        <w:rPr>
-          <w:rFonts w:ascii="Arial" w:eastAsia="Arial Unicode MS" w:hAnsi="Arial" w:cs="Arial"/>
-          <w:highlight w:val="yellow"/>
-          <w:lang w:val="es-CO" w:eastAsia="es-CO"/>
-        </w:rPr>
-        <w:t xml:space="preserve"> de </w:t>
-      </w:r>
-      <w:r>
-        <w:rPr>
-          <w:rFonts w:ascii="Arial" w:eastAsia="Arial Unicode MS" w:hAnsi="Arial" w:cs="Arial"/>
-          <w:highlight w:val="yellow"/>
-          <w:lang w:val="es-CO" w:eastAsia="es-CO"/>
-        </w:rPr>
-        <w:t xml:space="preserve">separación de mezclas, </w:t>
-      </w:r>
-      <w:r>
-        <w:rPr>
-          <w:rFonts w:ascii="Arial" w:eastAsia="Arial Unicode MS" w:hAnsi="Arial" w:cs="Arial"/>
-          <w:highlight w:val="yellow"/>
-          <w:lang w:val="es-CO" w:eastAsia="es-CO"/>
-        </w:rPr>
-        <w:t xml:space="preserve">puedes </w:t>
-      </w:r>
-      <w:r>
-        <w:rPr>
-          <w:rFonts w:ascii="Arial" w:eastAsia="Arial Unicode MS" w:hAnsi="Arial" w:cs="Arial"/>
-          <w:highlight w:val="yellow"/>
-          <w:lang w:val="es-CO" w:eastAsia="es-CO"/>
-        </w:rPr>
-        <w:t>ingresar</w:t>
-      </w:r>
-      <w:r>
-        <w:rPr>
-          <w:rFonts w:ascii="Arial" w:eastAsia="Arial Unicode MS" w:hAnsi="Arial" w:cs="Arial"/>
-          <w:highlight w:val="yellow"/>
-          <w:lang w:val="es-CO" w:eastAsia="es-CO"/>
-        </w:rPr>
-        <w:t xml:space="preserve"> </w:t>
-      </w:r>
-      <w:r>
-        <w:rPr>
-          <w:rFonts w:ascii="Arial" w:eastAsia="Arial Unicode MS" w:hAnsi="Arial" w:cs="Arial"/>
-          <w:highlight w:val="yellow"/>
-          <w:lang w:val="es-CO" w:eastAsia="es-CO"/>
-        </w:rPr>
-        <w:t>al siguiente vínculo [</w:t>
-      </w:r>
-      <w:r>
-        <w:rPr>
-          <w:rFonts w:ascii="Arial" w:eastAsia="Arial Unicode MS" w:hAnsi="Arial" w:cs="Arial"/>
-          <w:highlight w:val="yellow"/>
-          <w:lang w:val="es-CO" w:eastAsia="es-CO"/>
-        </w:rPr>
-        <w:t>VER]</w:t>
-      </w:r>
-      <w:r>
-        <w:rPr>
-          <w:rFonts w:ascii="Arial" w:eastAsia="Arial Unicode MS" w:hAnsi="Arial" w:cs="Arial"/>
-          <w:highlight w:val="yellow"/>
-          <w:lang w:val="es-CO" w:eastAsia="es-CO"/>
-        </w:rPr>
-        <w:t>.</w:t>
-      </w:r>
-      <w:r>
-        <w:rPr>
-          <w:rFonts w:ascii="Arial" w:eastAsia="Arial Unicode MS" w:hAnsi="Arial" w:cs="Arial"/>
-          <w:highlight w:val="yellow"/>
-          <w:lang w:val="es-CO" w:eastAsia="es-CO"/>
-        </w:rPr>
-        <w:t xml:space="preserve"> </w:t>
-      </w:r>
-      <w:r>
-        <w:rPr>
-          <w:rFonts w:ascii="Arial" w:eastAsia="Arial Unicode MS" w:hAnsi="Arial" w:cs="Arial"/>
-          <w:highlight w:val="yellow"/>
-          <w:lang w:val="es-CO" w:eastAsia="es-CO"/>
-        </w:rPr>
-        <w:t>(</w:t>
-      </w:r>
-      <w:hyperlink r:id="rId21" w:history="1">
-        <w:r>
-          <w:rPr>
-            <w:rStyle w:val="Hipervnculo"/>
-            <w:rFonts w:ascii="Arial" w:eastAsia="Arial Unicode MS" w:hAnsi="Arial" w:cs="Arial"/>
-            <w:color w:val="auto"/>
-            <w:highlight w:val="yellow"/>
-            <w:u w:val="none"/>
-            <w:lang w:val="es-CO" w:eastAsia="es-CO"/>
-          </w:rPr>
-          <w:t>http://odas.educarchile.cl/objetos_digitales/odas_ciencias/22_jugando_separar/LearningObject/index.html</w:t>
-        </w:r>
-      </w:hyperlink>
-      <w:r>
-        <w:rPr>
-          <w:rFonts w:ascii="Arial" w:eastAsia="Arial Unicode MS" w:hAnsi="Arial" w:cs="Arial"/>
-          <w:highlight w:val="yellow"/>
-          <w:lang w:val="es-CO" w:eastAsia="es-CO"/>
-        </w:rPr>
-        <w:t>)</w:t>
-      </w:r>
-    </w:p>
-    <w:p>
-      <w:pPr>
-        <w:shd w:val="clear" w:color="auto" w:fill="FFFFFF"/>
-        <w:spacing w:after="0" w:line="360" w:lineRule="auto"/>
-        <w:jc w:val="both"/>
-        <w:rPr>
-          <w:rFonts w:ascii="Arial" w:eastAsia="Arial Unicode MS" w:hAnsi="Arial" w:cs="Arial"/>
-          <w:color w:val="4472C4" w:themeColor="accent5"/>
-          <w:lang w:val="es-CO" w:eastAsia="es-CO"/>
-        </w:rPr>
-      </w:pPr>
-    </w:p>
     <w:tbl>
       <w:tblPr>
         <w:tblStyle w:val="Tablaconcuadrcula"/>
@@ -19200,7 +18776,6 @@
                 <w:rFonts w:ascii="Arial" w:eastAsia="Arial Unicode MS" w:hAnsi="Arial" w:cs="Arial"/>
                 <w:b/>
               </w:rPr>
-              <w:lastRenderedPageBreak/>
               <w:t>AulaPlaneta</w:t>
             </w:r>
             <w:proofErr w:type="spellEnd"/>
@@ -19232,7 +18807,6 @@
                 <w:color w:val="333333"/>
                 <w:shd w:val="clear" w:color="auto" w:fill="FFFFFF"/>
               </w:rPr>
-              <w:lastRenderedPageBreak/>
               <w:t>Aula planeta/banco de contenidos (</w:t>
             </w:r>
             <w:r>
@@ -19284,7 +18858,7 @@
                           <pic:cNvPicPr/>
                         </pic:nvPicPr>
                         <pic:blipFill rotWithShape="1">
-                          <a:blip r:embed="rId22"/>
+                          <a:blip r:embed="rId21"/>
                           <a:srcRect l="27617" t="16049" r="27459" b="33187"/>
                           <a:stretch/>
                         </pic:blipFill>
@@ -19335,7 +18909,6 @@
                 <w:rFonts w:ascii="Arial" w:eastAsia="Arial Unicode MS" w:hAnsi="Arial" w:cs="Arial"/>
                 <w:b/>
               </w:rPr>
-              <w:lastRenderedPageBreak/>
               <w:t>Pie de imagen</w:t>
             </w:r>
           </w:p>
@@ -20607,7 +20180,7 @@
                           </pic:cNvPicPr>
                         </pic:nvPicPr>
                         <pic:blipFill>
-                          <a:blip r:embed="rId23">
+                          <a:blip r:embed="rId22">
                             <a:extLst>
                               <a:ext uri="{28A0092B-C50C-407E-A947-70E740481C1C}">
                                 <a14:useLocalDpi xmlns:a14="http://schemas.microsoft.com/office/drawing/2010/main" val="0"/>
@@ -20662,7 +20235,6 @@
                 <w:rFonts w:ascii="Arial" w:eastAsia="Arial Unicode MS" w:hAnsi="Arial" w:cs="Arial"/>
                 <w:b/>
               </w:rPr>
-              <w:lastRenderedPageBreak/>
               <w:t>Pie de imagen</w:t>
             </w:r>
           </w:p>
@@ -24043,7 +23615,7 @@
                           </pic:cNvPicPr>
                         </pic:nvPicPr>
                         <pic:blipFill>
-                          <a:blip r:embed="rId24">
+                          <a:blip r:embed="rId23">
                             <a:extLst>
                               <a:ext uri="{28A0092B-C50C-407E-A947-70E740481C1C}">
                                 <a14:useLocalDpi xmlns:a14="http://schemas.microsoft.com/office/drawing/2010/main" val="0"/>
@@ -25086,7 +24658,7 @@
                           </pic:cNvPicPr>
                         </pic:nvPicPr>
                         <pic:blipFill>
-                          <a:blip r:embed="rId25">
+                          <a:blip r:embed="rId24">
                             <a:extLst>
                               <a:ext uri="{28A0092B-C50C-407E-A947-70E740481C1C}">
                                 <a14:useLocalDpi xmlns:a14="http://schemas.microsoft.com/office/drawing/2010/main" val="0"/>
@@ -25143,7 +24715,6 @@
                 <w:b/>
                 <w:color w:val="000000" w:themeColor="text1"/>
               </w:rPr>
-              <w:lastRenderedPageBreak/>
               <w:t>Pie de imagen</w:t>
             </w:r>
           </w:p>
@@ -25866,32 +25437,21 @@
         <w:rPr>
           <w:rFonts w:ascii="Arial" w:eastAsia="Arial Unicode MS" w:hAnsi="Arial" w:cs="Arial"/>
         </w:rPr>
-        <w:t xml:space="preserve">se produce </w:t>
-      </w:r>
-      <w:r>
-        <w:rPr>
-          <w:rFonts w:ascii="Arial" w:eastAsia="Arial Unicode MS" w:hAnsi="Arial" w:cs="Arial"/>
-        </w:rPr>
-        <w:t xml:space="preserve">en forma de ondas electromagnéticas emitidas por el cuerpo </w:t>
-      </w:r>
-      <w:r>
-        <w:rPr>
-          <w:rFonts w:ascii="Arial" w:eastAsia="Arial Unicode MS" w:hAnsi="Arial" w:cs="Arial"/>
-          <w:highlight w:val="yellow"/>
-        </w:rPr>
-        <w:t>de mayor temperatura</w:t>
-      </w:r>
-      <w:r>
-        <w:rPr>
-          <w:rFonts w:ascii="Arial" w:eastAsia="Arial Unicode MS" w:hAnsi="Arial" w:cs="Arial"/>
-        </w:rPr>
-        <w:t>. E</w:t>
-      </w:r>
-      <w:r>
-        <w:rPr>
-          <w:rFonts w:ascii="Arial" w:eastAsia="Arial Unicode MS" w:hAnsi="Arial" w:cs="Arial"/>
-        </w:rPr>
-        <w:t>sta es la ma</w:t>
+        <w:t xml:space="preserve">consiste en la transferencia de calor de un cuerpo a otro mediante ondas electromagnéticas. </w:t>
+      </w:r>
+      <w:bookmarkStart w:id="4" w:name="_GoBack"/>
+      <w:bookmarkEnd w:id="4"/>
+      <w:r>
+        <w:rPr>
+          <w:rFonts w:ascii="Arial" w:eastAsia="Arial Unicode MS" w:hAnsi="Arial" w:cs="Arial"/>
+        </w:rPr>
+        <w:t>Es de e</w:t>
+      </w:r>
+      <w:r>
+        <w:rPr>
+          <w:rFonts w:ascii="Arial" w:eastAsia="Arial Unicode MS" w:hAnsi="Arial" w:cs="Arial"/>
+        </w:rPr>
+        <w:t>sta ma</w:t>
       </w:r>
       <w:r>
         <w:rPr>
@@ -25903,13 +25463,13 @@
         <w:rPr>
           <w:rFonts w:ascii="Arial" w:eastAsia="Arial Unicode MS" w:hAnsi="Arial" w:cs="Arial"/>
         </w:rPr>
-        <w:t>como</w:t>
-      </w:r>
-      <w:r>
-        <w:rPr>
-          <w:rFonts w:ascii="Arial" w:eastAsia="Arial Unicode MS" w:hAnsi="Arial" w:cs="Arial"/>
-        </w:rPr>
-        <w:t xml:space="preserve"> el S</w:t>
+        <w:t>como el</w:t>
+      </w:r>
+      <w:r>
+        <w:rPr>
+          <w:rFonts w:ascii="Arial" w:eastAsia="Arial Unicode MS" w:hAnsi="Arial" w:cs="Arial"/>
+        </w:rPr>
+        <w:t xml:space="preserve"> S</w:t>
       </w:r>
       <w:r>
         <w:rPr>
@@ -26821,7 +26381,7 @@
                           </pic:cNvPicPr>
                         </pic:nvPicPr>
                         <pic:blipFill>
-                          <a:blip r:embed="rId26">
+                          <a:blip r:embed="rId25">
                             <a:extLst>
                               <a:ext uri="{28A0092B-C50C-407E-A947-70E740481C1C}">
                                 <a14:useLocalDpi xmlns:a14="http://schemas.microsoft.com/office/drawing/2010/main" val="0"/>
@@ -29943,7 +29503,7 @@
                 <w:u w:val="single"/>
               </w:rPr>
             </w:pPr>
-            <w:hyperlink r:id="rId27" w:history="1">
+            <w:hyperlink r:id="rId26" w:history="1">
               <w:r>
                 <w:rPr>
                   <w:rStyle w:val="Hipervnculo"/>
@@ -30095,7 +29655,7 @@
                 <w:u w:val="single"/>
               </w:rPr>
             </w:pPr>
-            <w:hyperlink r:id="rId28" w:history="1">
+            <w:hyperlink r:id="rId27" w:history="1">
               <w:r>
                 <w:rPr>
                   <w:rStyle w:val="Hipervnculo"/>
@@ -30292,7 +29852,7 @@
                 <w:u w:val="single"/>
               </w:rPr>
             </w:pPr>
-            <w:hyperlink r:id="rId29" w:history="1">
+            <w:hyperlink r:id="rId28" w:history="1">
               <w:r>
                 <w:rPr>
                   <w:rStyle w:val="Hipervnculo"/>
@@ -30497,7 +30057,7 @@
                 <w:u w:val="single"/>
               </w:rPr>
             </w:pPr>
-            <w:hyperlink r:id="rId30" w:history="1">
+            <w:hyperlink r:id="rId29" w:history="1">
               <w:r>
                 <w:rPr>
                   <w:rStyle w:val="Hipervnculo"/>
@@ -30529,11 +30089,9 @@
           <w:rFonts w:ascii="Arial" w:eastAsia="Arial Unicode MS" w:hAnsi="Arial" w:cs="Arial"/>
         </w:rPr>
       </w:pPr>
-      <w:bookmarkStart w:id="4" w:name="_GoBack"/>
-      <w:bookmarkEnd w:id="4"/>
     </w:p>
     <w:sectPr>
-      <w:headerReference w:type="default" r:id="rId31"/>
+      <w:headerReference w:type="default" r:id="rId30"/>
       <w:pgSz w:w="12240" w:h="15840"/>
       <w:pgMar w:top="1417" w:right="1701" w:bottom="1417" w:left="1701" w:header="708" w:footer="708" w:gutter="0"/>
       <w:cols w:space="708"/>
@@ -30603,7 +30161,6 @@
         <w:docPartUnique/>
       </w:docPartObj>
     </w:sdtPr>
-    <w:sdtEndPr/>
     <w:sdtContent>
       <w:p>
         <w:pPr>
@@ -30623,7 +30180,7 @@
           <w:rPr>
             <w:noProof/>
           </w:rPr>
-          <w:t>40</w:t>
+          <w:t>21</w:t>
         </w:r>
         <w:r>
           <w:fldChar w:fldCharType="end"/>
@@ -37745,102 +37302,102 @@
     </dgm:pt>
   </dgm:ptLst>
   <dgm:cxnLst>
-    <dgm:cxn modelId="{E03A05BF-C843-4A65-80AF-53C7F603495B}" type="presOf" srcId="{93B292C1-E3A6-4024-8BDF-BE01E7772063}" destId="{2649D713-EA8C-435F-B496-3C36C4397FF6}" srcOrd="0" destOrd="0" presId="urn:microsoft.com/office/officeart/2005/8/layout/hierarchy2"/>
-    <dgm:cxn modelId="{8F3E674C-5326-4472-BB5D-768DACC162EE}" type="presOf" srcId="{90E98CA0-4511-4068-8A6C-E447C9CB66C7}" destId="{84C53E0B-29F9-432C-98C4-B64E6D6F4AA7}" srcOrd="0" destOrd="0" presId="urn:microsoft.com/office/officeart/2005/8/layout/hierarchy2"/>
+    <dgm:cxn modelId="{EBE8362D-F7B6-4A62-8312-ECBEA86CA2AE}" type="presOf" srcId="{90E98CA0-4511-4068-8A6C-E447C9CB66C7}" destId="{84C53E0B-29F9-432C-98C4-B64E6D6F4AA7}" srcOrd="0" destOrd="0" presId="urn:microsoft.com/office/officeart/2005/8/layout/hierarchy2"/>
+    <dgm:cxn modelId="{C787D27B-07CA-4701-B789-C804F979DDC9}" type="presOf" srcId="{8A6926ED-07F1-4928-A7D4-96719D0B5E21}" destId="{7EEE17F6-CF8D-49CC-9C4C-FEC1D71C805E}" srcOrd="0" destOrd="0" presId="urn:microsoft.com/office/officeart/2005/8/layout/hierarchy2"/>
     <dgm:cxn modelId="{C894ADD8-5849-4166-B7AA-B8FD91DBFCC2}" srcId="{76766B83-0444-41FA-8173-CEF587B6AD9D}" destId="{6DE27A97-A97C-4626-98B0-87BCA1889216}" srcOrd="0" destOrd="0" parTransId="{8A6926ED-07F1-4928-A7D4-96719D0B5E21}" sibTransId="{1CDD41D8-2D66-4B39-8219-72C3142BDF0C}"/>
     <dgm:cxn modelId="{688C3E66-CF5B-4801-9875-B3EBA337CE91}" srcId="{EC09A377-24E3-4B97-A1A0-65CCFA4421B3}" destId="{76766B83-0444-41FA-8173-CEF587B6AD9D}" srcOrd="0" destOrd="0" parTransId="{754CAC44-A60C-4267-908C-8BF25AB70BAC}" sibTransId="{463358E0-DF24-45CD-AA98-453AAA24EC48}"/>
-    <dgm:cxn modelId="{6DB5A6E7-50A2-46DC-9A1B-27A213D2A238}" type="presOf" srcId="{82049167-5DF5-4877-9F27-C01AB8E6C781}" destId="{1CF75C12-55A1-494F-BAD7-FF94288D334A}" srcOrd="0" destOrd="0" presId="urn:microsoft.com/office/officeart/2005/8/layout/hierarchy2"/>
-    <dgm:cxn modelId="{57124D27-EB36-436A-AE41-176D288A9BCC}" type="presOf" srcId="{01E12C2E-369E-435C-B8AD-666D1900EE07}" destId="{2DCF4C17-61EA-44D6-8757-6FD2B72FE671}" srcOrd="1" destOrd="0" presId="urn:microsoft.com/office/officeart/2005/8/layout/hierarchy2"/>
-    <dgm:cxn modelId="{2242DE64-C59A-43C2-AF21-ABF40DB98955}" type="presOf" srcId="{CFF098BF-BDF0-4E0D-AAAE-A5C5DBD40B51}" destId="{1035FB4A-E013-4EB9-B1A2-9D10C5995B1C}" srcOrd="0" destOrd="0" presId="urn:microsoft.com/office/officeart/2005/8/layout/hierarchy2"/>
-    <dgm:cxn modelId="{4C2AB097-5EB7-4B1A-9961-9BF20DD5D4B0}" type="presOf" srcId="{8A6926ED-07F1-4928-A7D4-96719D0B5E21}" destId="{7EEE17F6-CF8D-49CC-9C4C-FEC1D71C805E}" srcOrd="0" destOrd="0" presId="urn:microsoft.com/office/officeart/2005/8/layout/hierarchy2"/>
-    <dgm:cxn modelId="{1D47CD87-D049-4386-85B1-EC770A4C1B41}" type="presOf" srcId="{754CAC44-A60C-4267-908C-8BF25AB70BAC}" destId="{A2BACAD0-F1F2-45E2-AA48-892819877C05}" srcOrd="1" destOrd="0" presId="urn:microsoft.com/office/officeart/2005/8/layout/hierarchy2"/>
-    <dgm:cxn modelId="{291A4A4A-1289-49E8-A9A0-38479B35DAB2}" type="presOf" srcId="{76766B83-0444-41FA-8173-CEF587B6AD9D}" destId="{87B75FCF-B51D-4FE4-B333-BDBAD3E4FAB0}" srcOrd="0" destOrd="0" presId="urn:microsoft.com/office/officeart/2005/8/layout/hierarchy2"/>
-    <dgm:cxn modelId="{DBB66C24-30B2-4820-8622-C7920497AE2C}" type="presOf" srcId="{EC09A377-24E3-4B97-A1A0-65CCFA4421B3}" destId="{3B57F0D6-077D-40E7-8587-A361D49D9D5B}" srcOrd="0" destOrd="0" presId="urn:microsoft.com/office/officeart/2005/8/layout/hierarchy2"/>
-    <dgm:cxn modelId="{821C5AC7-36B9-459C-B175-29B5A179BE65}" type="presOf" srcId="{DDE789F0-7942-49FB-827E-3EF1ABF17139}" destId="{E81FD34E-D444-4A8D-9AAA-24BD2BA0479F}" srcOrd="0" destOrd="0" presId="urn:microsoft.com/office/officeart/2005/8/layout/hierarchy2"/>
+    <dgm:cxn modelId="{E0B38EF4-FF5A-40BB-B805-CB01B0383E25}" type="presOf" srcId="{3ABEA8B5-2969-4001-AEE8-72E3F1DDF151}" destId="{C0051CB4-246D-49CB-8AF5-9EA40901AD9E}" srcOrd="0" destOrd="0" presId="urn:microsoft.com/office/officeart/2005/8/layout/hierarchy2"/>
+    <dgm:cxn modelId="{1B11896E-7FB8-4D59-A840-9E193DD87B0A}" type="presOf" srcId="{93B292C1-E3A6-4024-8BDF-BE01E7772063}" destId="{9EE96EFD-4AED-422E-96E9-53FD50FC765E}" srcOrd="1" destOrd="0" presId="urn:microsoft.com/office/officeart/2005/8/layout/hierarchy2"/>
     <dgm:cxn modelId="{C62BB208-AB83-4555-8245-88DE0BD246C7}" srcId="{A2BAC5E7-0120-4338-AB64-FBC7180C1532}" destId="{C6DD0727-35EC-4A3D-B731-C4D3F66CF4B2}" srcOrd="1" destOrd="0" parTransId="{93B292C1-E3A6-4024-8BDF-BE01E7772063}" sibTransId="{07B35445-9251-474F-BE2F-CC2BB2DB17A9}"/>
-    <dgm:cxn modelId="{D65BF9F7-27E6-4F40-92B9-A0521D6AA955}" type="presOf" srcId="{29B71B05-BAFD-4D50-923D-4BF8BCFD47AF}" destId="{5B7E6738-ACEB-45BB-87CA-696858BEE5BE}" srcOrd="0" destOrd="0" presId="urn:microsoft.com/office/officeart/2005/8/layout/hierarchy2"/>
-    <dgm:cxn modelId="{741F8BD0-57AA-42EE-9D99-60282385DED6}" type="presOf" srcId="{E076D794-3A29-4CCA-9280-DA85667E3EC2}" destId="{B06BCD1D-C791-4371-ACAA-91D7D9F5A7DE}" srcOrd="1" destOrd="0" presId="urn:microsoft.com/office/officeart/2005/8/layout/hierarchy2"/>
+    <dgm:cxn modelId="{7079B814-FF1E-4F51-AA18-46096485865C}" type="presOf" srcId="{DDE789F0-7942-49FB-827E-3EF1ABF17139}" destId="{E81FD34E-D444-4A8D-9AAA-24BD2BA0479F}" srcOrd="0" destOrd="0" presId="urn:microsoft.com/office/officeart/2005/8/layout/hierarchy2"/>
+    <dgm:cxn modelId="{ECC012C9-E570-4C5C-A8BD-F89E502D40AB}" type="presOf" srcId="{3ABEA8B5-2969-4001-AEE8-72E3F1DDF151}" destId="{5D7DBD11-B86B-4DF7-8932-EB9FBF1BE885}" srcOrd="1" destOrd="0" presId="urn:microsoft.com/office/officeart/2005/8/layout/hierarchy2"/>
+    <dgm:cxn modelId="{2785A6A1-7EA3-44ED-A2AE-AB30F6085A32}" type="presOf" srcId="{6DE27A97-A97C-4626-98B0-87BCA1889216}" destId="{80A87B03-E35C-40CB-A706-6CE678C9FAB9}" srcOrd="0" destOrd="0" presId="urn:microsoft.com/office/officeart/2005/8/layout/hierarchy2"/>
+    <dgm:cxn modelId="{B22DA966-142E-4DF2-A1E0-14773FA1B3FC}" type="presOf" srcId="{8A6926ED-07F1-4928-A7D4-96719D0B5E21}" destId="{44171B9C-7A37-45DC-8B0E-897473CF0358}" srcOrd="1" destOrd="0" presId="urn:microsoft.com/office/officeart/2005/8/layout/hierarchy2"/>
     <dgm:cxn modelId="{AA46C727-2D1B-417C-931E-D41807D0A936}" srcId="{A2BAC5E7-0120-4338-AB64-FBC7180C1532}" destId="{DDE789F0-7942-49FB-827E-3EF1ABF17139}" srcOrd="2" destOrd="0" parTransId="{E076D794-3A29-4CCA-9280-DA85667E3EC2}" sibTransId="{AB8DFF97-16BB-4BD5-AE9D-9706F7065BA7}"/>
-    <dgm:cxn modelId="{D0238408-24DA-47A2-B203-FCB428A7D130}" type="presOf" srcId="{6DE27A97-A97C-4626-98B0-87BCA1889216}" destId="{80A87B03-E35C-40CB-A706-6CE678C9FAB9}" srcOrd="0" destOrd="0" presId="urn:microsoft.com/office/officeart/2005/8/layout/hierarchy2"/>
-    <dgm:cxn modelId="{915941DA-0C49-4B95-A54F-C6AAC79A3069}" type="presOf" srcId="{BADEC871-54B7-4AAF-9DE7-DD8EF9CDF0DC}" destId="{68026573-9AA0-43E0-BC03-3FBEA742C886}" srcOrd="0" destOrd="0" presId="urn:microsoft.com/office/officeart/2005/8/layout/hierarchy2"/>
-    <dgm:cxn modelId="{8B4517B9-FB0A-4634-8B2C-EF0EEEAC4640}" type="presOf" srcId="{156D3007-5F0A-46F3-ABC0-414E3051DD5D}" destId="{DF8E3928-B039-493D-96C9-6C1EA3553A35}" srcOrd="1" destOrd="0" presId="urn:microsoft.com/office/officeart/2005/8/layout/hierarchy2"/>
-    <dgm:cxn modelId="{7A1EBE78-3EC4-4763-8C87-A50B526CC39A}" type="presOf" srcId="{1DC5342C-C986-4782-B121-187659CE7D9F}" destId="{A2CD623D-1F80-4523-BED8-B4BEF77848BE}" srcOrd="0" destOrd="0" presId="urn:microsoft.com/office/officeart/2005/8/layout/hierarchy2"/>
-    <dgm:cxn modelId="{F0E54742-DA1E-4ACC-8401-70DF1D373EA6}" type="presOf" srcId="{52C8BA35-9F35-4A2D-97ED-CB293AA64BD2}" destId="{9B72FA78-0080-4A07-B98B-504FC3BBA68B}" srcOrd="1" destOrd="0" presId="urn:microsoft.com/office/officeart/2005/8/layout/hierarchy2"/>
     <dgm:cxn modelId="{901EB686-2AB7-4D7E-8811-E1EDAE170793}" srcId="{C661C2DD-6228-4B40-8887-9DEAA844346B}" destId="{62EF7BF6-A359-4D5D-8382-4B94A7043825}" srcOrd="0" destOrd="0" parTransId="{5E7F4AF6-C2CA-44BB-9BD1-B3383E218D04}" sibTransId="{F8DB7635-B12A-44D6-9992-280E4108CAC5}"/>
-    <dgm:cxn modelId="{2977167D-83D8-48EC-974A-A54CD9C8FEC5}" type="presOf" srcId="{754CAC44-A60C-4267-908C-8BF25AB70BAC}" destId="{32A3DCA3-F6ED-4D01-95F6-41E3EF5E951A}" srcOrd="0" destOrd="0" presId="urn:microsoft.com/office/officeart/2005/8/layout/hierarchy2"/>
+    <dgm:cxn modelId="{E0F30B68-FD9F-41FF-92D8-C308240AB031}" type="presOf" srcId="{52C8BA35-9F35-4A2D-97ED-CB293AA64BD2}" destId="{E56C6F5C-4F85-4CD5-85E4-26CCCA4857BC}" srcOrd="0" destOrd="0" presId="urn:microsoft.com/office/officeart/2005/8/layout/hierarchy2"/>
+    <dgm:cxn modelId="{DB807AFC-9FC7-4867-8850-0443F5C0ABF1}" type="presOf" srcId="{156D3007-5F0A-46F3-ABC0-414E3051DD5D}" destId="{DF8E3928-B039-493D-96C9-6C1EA3553A35}" srcOrd="1" destOrd="0" presId="urn:microsoft.com/office/officeart/2005/8/layout/hierarchy2"/>
+    <dgm:cxn modelId="{2371AECB-DD49-4544-B95C-22FD22AF6B0B}" type="presOf" srcId="{52C8BA35-9F35-4A2D-97ED-CB293AA64BD2}" destId="{9B72FA78-0080-4A07-B98B-504FC3BBA68B}" srcOrd="1" destOrd="0" presId="urn:microsoft.com/office/officeart/2005/8/layout/hierarchy2"/>
+    <dgm:cxn modelId="{80AF4914-745E-4962-BB20-7A98865709F0}" type="presOf" srcId="{754CAC44-A60C-4267-908C-8BF25AB70BAC}" destId="{A2BACAD0-F1F2-45E2-AA48-892819877C05}" srcOrd="1" destOrd="0" presId="urn:microsoft.com/office/officeart/2005/8/layout/hierarchy2"/>
     <dgm:cxn modelId="{C9FFEB4C-EFB0-4D47-8810-A914326CACD0}" srcId="{A2BAC5E7-0120-4338-AB64-FBC7180C1532}" destId="{90E98CA0-4511-4068-8A6C-E447C9CB66C7}" srcOrd="0" destOrd="0" parTransId="{01E12C2E-369E-435C-B8AD-666D1900EE07}" sibTransId="{4964DA77-3B72-44E7-B812-F824F96C9B15}"/>
+    <dgm:cxn modelId="{3FF9F1D8-FE48-4284-970C-0EC16CA77BD7}" type="presOf" srcId="{C6DD0727-35EC-4A3D-B731-C4D3F66CF4B2}" destId="{5873AD70-C9B8-49D5-BE1E-910D6FDC2007}" srcOrd="0" destOrd="0" presId="urn:microsoft.com/office/officeart/2005/8/layout/hierarchy2"/>
     <dgm:cxn modelId="{7BAB8A4C-8A7C-4D31-9849-ED618117DDFF}" srcId="{76766B83-0444-41FA-8173-CEF587B6AD9D}" destId="{BADEC871-54B7-4AAF-9DE7-DD8EF9CDF0DC}" srcOrd="1" destOrd="0" parTransId="{52C8BA35-9F35-4A2D-97ED-CB293AA64BD2}" sibTransId="{C701D009-70B8-41AE-8C72-C0E949610A4F}"/>
-    <dgm:cxn modelId="{E69901F4-53F9-49DD-AAE5-1A77401AA7F3}" type="presOf" srcId="{1DC5342C-C986-4782-B121-187659CE7D9F}" destId="{F7B6DBB8-19C9-4C97-A9C6-330F322C13DE}" srcOrd="1" destOrd="0" presId="urn:microsoft.com/office/officeart/2005/8/layout/hierarchy2"/>
+    <dgm:cxn modelId="{A97F9C0F-8B57-4400-9013-F55CBA9E0B0D}" type="presOf" srcId="{EC09A377-24E3-4B97-A1A0-65CCFA4421B3}" destId="{3B57F0D6-077D-40E7-8587-A361D49D9D5B}" srcOrd="0" destOrd="0" presId="urn:microsoft.com/office/officeart/2005/8/layout/hierarchy2"/>
+    <dgm:cxn modelId="{9152B937-1F74-4080-A8C6-CA58A7062046}" type="presOf" srcId="{E076D794-3A29-4CCA-9280-DA85667E3EC2}" destId="{B06BCD1D-C791-4371-ACAA-91D7D9F5A7DE}" srcOrd="1" destOrd="0" presId="urn:microsoft.com/office/officeart/2005/8/layout/hierarchy2"/>
+    <dgm:cxn modelId="{06CF9144-FF38-48E9-98A4-39E7F601731F}" type="presOf" srcId="{156D3007-5F0A-46F3-ABC0-414E3051DD5D}" destId="{920CFB91-EC23-4201-90F0-A95083A0B54E}" srcOrd="0" destOrd="0" presId="urn:microsoft.com/office/officeart/2005/8/layout/hierarchy2"/>
+    <dgm:cxn modelId="{C040FA99-43A7-4D8A-A50E-265951BC16F0}" type="presOf" srcId="{01E12C2E-369E-435C-B8AD-666D1900EE07}" destId="{D0E5B2AF-32CF-4D23-BB91-A3FDA213C4CF}" srcOrd="0" destOrd="0" presId="urn:microsoft.com/office/officeart/2005/8/layout/hierarchy2"/>
+    <dgm:cxn modelId="{5F6F45A5-4991-4EED-A888-4CBA89341A51}" type="presOf" srcId="{82049167-5DF5-4877-9F27-C01AB8E6C781}" destId="{1CF75C12-55A1-494F-BAD7-FF94288D334A}" srcOrd="0" destOrd="0" presId="urn:microsoft.com/office/officeart/2005/8/layout/hierarchy2"/>
+    <dgm:cxn modelId="{0FA367C4-107E-4EF1-ABA9-1601F4ABDE6E}" type="presOf" srcId="{76766B83-0444-41FA-8173-CEF587B6AD9D}" destId="{87B75FCF-B51D-4FE4-B333-BDBAD3E4FAB0}" srcOrd="0" destOrd="0" presId="urn:microsoft.com/office/officeart/2005/8/layout/hierarchy2"/>
+    <dgm:cxn modelId="{50710E24-B99B-4A9F-ABFB-41A3419FA023}" type="presOf" srcId="{93B292C1-E3A6-4024-8BDF-BE01E7772063}" destId="{2649D713-EA8C-435F-B496-3C36C4397FF6}" srcOrd="0" destOrd="0" presId="urn:microsoft.com/office/officeart/2005/8/layout/hierarchy2"/>
+    <dgm:cxn modelId="{0AF53EE6-11BB-4DAA-818F-948D86173A83}" type="presOf" srcId="{29B71B05-BAFD-4D50-923D-4BF8BCFD47AF}" destId="{5B7E6738-ACEB-45BB-87CA-696858BEE5BE}" srcOrd="0" destOrd="0" presId="urn:microsoft.com/office/officeart/2005/8/layout/hierarchy2"/>
+    <dgm:cxn modelId="{DFBFC9F0-C26B-47AD-9BBB-26A67AED0ABF}" type="presOf" srcId="{C661C2DD-6228-4B40-8887-9DEAA844346B}" destId="{30131818-ECBB-4467-B1EA-6F5A10FD639A}" srcOrd="0" destOrd="0" presId="urn:microsoft.com/office/officeart/2005/8/layout/hierarchy2"/>
+    <dgm:cxn modelId="{B82AF598-1D55-4190-97A6-A3034227448C}" type="presOf" srcId="{CFF098BF-BDF0-4E0D-AAAE-A5C5DBD40B51}" destId="{1035FB4A-E013-4EB9-B1A2-9D10C5995B1C}" srcOrd="0" destOrd="0" presId="urn:microsoft.com/office/officeart/2005/8/layout/hierarchy2"/>
     <dgm:cxn modelId="{EC5C12C5-5EDC-43ED-A7DA-4E321351B1C5}" srcId="{76766B83-0444-41FA-8173-CEF587B6AD9D}" destId="{CFF098BF-BDF0-4E0D-AAAE-A5C5DBD40B51}" srcOrd="2" destOrd="0" parTransId="{156D3007-5F0A-46F3-ABC0-414E3051DD5D}" sibTransId="{4F21CF61-A5B5-472A-939F-CA81CB4ABC4E}"/>
-    <dgm:cxn modelId="{FD906858-1D0B-4CD9-860D-54D088CAA216}" type="presOf" srcId="{C6DD0727-35EC-4A3D-B731-C4D3F66CF4B2}" destId="{5873AD70-C9B8-49D5-BE1E-910D6FDC2007}" srcOrd="0" destOrd="0" presId="urn:microsoft.com/office/officeart/2005/8/layout/hierarchy2"/>
-    <dgm:cxn modelId="{9753C421-2200-4CA9-A8B5-8779DAB72690}" type="presOf" srcId="{8A6926ED-07F1-4928-A7D4-96719D0B5E21}" destId="{44171B9C-7A37-45DC-8B0E-897473CF0358}" srcOrd="1" destOrd="0" presId="urn:microsoft.com/office/officeart/2005/8/layout/hierarchy2"/>
-    <dgm:cxn modelId="{80CB0D21-0647-4121-BBCC-100FC6B03881}" type="presOf" srcId="{3ABEA8B5-2969-4001-AEE8-72E3F1DDF151}" destId="{5D7DBD11-B86B-4DF7-8932-EB9FBF1BE885}" srcOrd="1" destOrd="0" presId="urn:microsoft.com/office/officeart/2005/8/layout/hierarchy2"/>
-    <dgm:cxn modelId="{6ED50218-1C52-495E-9130-84D04CD5F126}" type="presOf" srcId="{E076D794-3A29-4CCA-9280-DA85667E3EC2}" destId="{7D80829D-F460-451F-A82D-AE31FE75073A}" srcOrd="0" destOrd="0" presId="urn:microsoft.com/office/officeart/2005/8/layout/hierarchy2"/>
-    <dgm:cxn modelId="{F20EFA8D-9596-453A-A48A-65DB34CAE271}" type="presOf" srcId="{156D3007-5F0A-46F3-ABC0-414E3051DD5D}" destId="{920CFB91-EC23-4201-90F0-A95083A0B54E}" srcOrd="0" destOrd="0" presId="urn:microsoft.com/office/officeart/2005/8/layout/hierarchy2"/>
-    <dgm:cxn modelId="{E67E0A06-E37F-4FB2-84E1-B8A7252EB8AB}" type="presOf" srcId="{93B292C1-E3A6-4024-8BDF-BE01E7772063}" destId="{9EE96EFD-4AED-422E-96E9-53FD50FC765E}" srcOrd="1" destOrd="0" presId="urn:microsoft.com/office/officeart/2005/8/layout/hierarchy2"/>
-    <dgm:cxn modelId="{FCCD19BA-D41E-45BD-8CE0-25C63B1BBA97}" type="presOf" srcId="{62EF7BF6-A359-4D5D-8382-4B94A7043825}" destId="{24CB0F8D-D27E-4530-931C-244680D6CD55}" srcOrd="0" destOrd="0" presId="urn:microsoft.com/office/officeart/2005/8/layout/hierarchy2"/>
-    <dgm:cxn modelId="{D6505B16-7AD2-4848-876E-AE1CF8B13F66}" type="presOf" srcId="{3ABEA8B5-2969-4001-AEE8-72E3F1DDF151}" destId="{C0051CB4-246D-49CB-8AF5-9EA40901AD9E}" srcOrd="0" destOrd="0" presId="urn:microsoft.com/office/officeart/2005/8/layout/hierarchy2"/>
-    <dgm:cxn modelId="{02B5E14E-FBEA-456D-94A5-F4A5EAA715D8}" type="presOf" srcId="{01E12C2E-369E-435C-B8AD-666D1900EE07}" destId="{D0E5B2AF-32CF-4D23-BB91-A3FDA213C4CF}" srcOrd="0" destOrd="0" presId="urn:microsoft.com/office/officeart/2005/8/layout/hierarchy2"/>
+    <dgm:cxn modelId="{D17C6AC8-0747-4B77-9247-97D221EDADB7}" type="presOf" srcId="{BADEC871-54B7-4AAF-9DE7-DD8EF9CDF0DC}" destId="{68026573-9AA0-43E0-BC03-3FBEA742C886}" srcOrd="0" destOrd="0" presId="urn:microsoft.com/office/officeart/2005/8/layout/hierarchy2"/>
+    <dgm:cxn modelId="{8B69FECA-C92A-46C2-A1DD-3B423417C4C5}" type="presOf" srcId="{29B71B05-BAFD-4D50-923D-4BF8BCFD47AF}" destId="{9EE1C0E2-34C2-4E4F-A6CE-5F2F5FCC6710}" srcOrd="1" destOrd="0" presId="urn:microsoft.com/office/officeart/2005/8/layout/hierarchy2"/>
     <dgm:cxn modelId="{FA5962F7-8924-4211-ACF5-2C33377C7BC2}" srcId="{62EF7BF6-A359-4D5D-8382-4B94A7043825}" destId="{EC09A377-24E3-4B97-A1A0-65CCFA4421B3}" srcOrd="0" destOrd="0" parTransId="{3ABEA8B5-2969-4001-AEE8-72E3F1DDF151}" sibTransId="{9DE7A22A-F0CD-4EF2-8697-B78848193D49}"/>
-    <dgm:cxn modelId="{94E99F24-D9BC-4455-BE84-EE26FE814801}" type="presOf" srcId="{A2BAC5E7-0120-4338-AB64-FBC7180C1532}" destId="{01F265FB-E30C-4C3D-96FD-8E190A3729C6}" srcOrd="0" destOrd="0" presId="urn:microsoft.com/office/officeart/2005/8/layout/hierarchy2"/>
-    <dgm:cxn modelId="{33B163D6-3BC4-44DC-BD24-A26D6E4268FB}" type="presOf" srcId="{C661C2DD-6228-4B40-8887-9DEAA844346B}" destId="{30131818-ECBB-4467-B1EA-6F5A10FD639A}" srcOrd="0" destOrd="0" presId="urn:microsoft.com/office/officeart/2005/8/layout/hierarchy2"/>
-    <dgm:cxn modelId="{E2AE1F81-F9F0-4CD7-B785-B203076337C7}" type="presOf" srcId="{29B71B05-BAFD-4D50-923D-4BF8BCFD47AF}" destId="{9EE1C0E2-34C2-4E4F-A6CE-5F2F5FCC6710}" srcOrd="1" destOrd="0" presId="urn:microsoft.com/office/officeart/2005/8/layout/hierarchy2"/>
+    <dgm:cxn modelId="{8E39411A-1E46-4E4D-92E1-3816BA911639}" type="presOf" srcId="{754CAC44-A60C-4267-908C-8BF25AB70BAC}" destId="{32A3DCA3-F6ED-4D01-95F6-41E3EF5E951A}" srcOrd="0" destOrd="0" presId="urn:microsoft.com/office/officeart/2005/8/layout/hierarchy2"/>
+    <dgm:cxn modelId="{8987AF19-01B8-40F6-8C14-208A39DDAC80}" type="presOf" srcId="{1DC5342C-C986-4782-B121-187659CE7D9F}" destId="{F7B6DBB8-19C9-4C97-A9C6-330F322C13DE}" srcOrd="1" destOrd="0" presId="urn:microsoft.com/office/officeart/2005/8/layout/hierarchy2"/>
     <dgm:cxn modelId="{7E255BFE-4419-4CEF-BD0A-0BBF27B3119C}" srcId="{82049167-5DF5-4877-9F27-C01AB8E6C781}" destId="{A2BAC5E7-0120-4338-AB64-FBC7180C1532}" srcOrd="0" destOrd="0" parTransId="{1DC5342C-C986-4782-B121-187659CE7D9F}" sibTransId="{6751D36B-3A29-4368-B883-16E3DA92B7A6}"/>
     <dgm:cxn modelId="{0C9B0CCE-0F59-47A2-89C2-40EAE0298C87}" srcId="{62EF7BF6-A359-4D5D-8382-4B94A7043825}" destId="{82049167-5DF5-4877-9F27-C01AB8E6C781}" srcOrd="1" destOrd="0" parTransId="{29B71B05-BAFD-4D50-923D-4BF8BCFD47AF}" sibTransId="{5490CCD1-D982-4FB8-9A9D-9BB4D91FF8D3}"/>
-    <dgm:cxn modelId="{89F531FC-A600-4418-9858-9609A826C9CE}" type="presOf" srcId="{52C8BA35-9F35-4A2D-97ED-CB293AA64BD2}" destId="{E56C6F5C-4F85-4CD5-85E4-26CCCA4857BC}" srcOrd="0" destOrd="0" presId="urn:microsoft.com/office/officeart/2005/8/layout/hierarchy2"/>
-    <dgm:cxn modelId="{43073DAB-F9D9-4D27-A4F0-574D460C167E}" type="presParOf" srcId="{30131818-ECBB-4467-B1EA-6F5A10FD639A}" destId="{EB53D8AA-B336-4B13-83B2-7E33A95E030F}" srcOrd="0" destOrd="0" presId="urn:microsoft.com/office/officeart/2005/8/layout/hierarchy2"/>
-    <dgm:cxn modelId="{9FC9B90F-ACCD-4984-B8FA-A9F8CE9882A3}" type="presParOf" srcId="{EB53D8AA-B336-4B13-83B2-7E33A95E030F}" destId="{24CB0F8D-D27E-4530-931C-244680D6CD55}" srcOrd="0" destOrd="0" presId="urn:microsoft.com/office/officeart/2005/8/layout/hierarchy2"/>
-    <dgm:cxn modelId="{4AA4CDE8-1181-47FA-B6B2-B7348F4ECD6C}" type="presParOf" srcId="{EB53D8AA-B336-4B13-83B2-7E33A95E030F}" destId="{5795339F-3BF1-4FBD-98DF-2B05DE7EB07A}" srcOrd="1" destOrd="0" presId="urn:microsoft.com/office/officeart/2005/8/layout/hierarchy2"/>
-    <dgm:cxn modelId="{552CFE49-399E-448D-99F7-1F058A3A3655}" type="presParOf" srcId="{5795339F-3BF1-4FBD-98DF-2B05DE7EB07A}" destId="{C0051CB4-246D-49CB-8AF5-9EA40901AD9E}" srcOrd="0" destOrd="0" presId="urn:microsoft.com/office/officeart/2005/8/layout/hierarchy2"/>
-    <dgm:cxn modelId="{48B1C459-AF5E-418A-AF43-61E873ABEFEE}" type="presParOf" srcId="{C0051CB4-246D-49CB-8AF5-9EA40901AD9E}" destId="{5D7DBD11-B86B-4DF7-8932-EB9FBF1BE885}" srcOrd="0" destOrd="0" presId="urn:microsoft.com/office/officeart/2005/8/layout/hierarchy2"/>
-    <dgm:cxn modelId="{0119A2A8-B3B8-4E36-9BDC-EDA8A9C47E28}" type="presParOf" srcId="{5795339F-3BF1-4FBD-98DF-2B05DE7EB07A}" destId="{08CF930E-5D6F-4914-A549-0F932B818645}" srcOrd="1" destOrd="0" presId="urn:microsoft.com/office/officeart/2005/8/layout/hierarchy2"/>
-    <dgm:cxn modelId="{115BC4EA-A149-42DB-90D6-80E040374444}" type="presParOf" srcId="{08CF930E-5D6F-4914-A549-0F932B818645}" destId="{3B57F0D6-077D-40E7-8587-A361D49D9D5B}" srcOrd="0" destOrd="0" presId="urn:microsoft.com/office/officeart/2005/8/layout/hierarchy2"/>
-    <dgm:cxn modelId="{AB2C1050-799E-4996-92C6-D37F7A1B4FFF}" type="presParOf" srcId="{08CF930E-5D6F-4914-A549-0F932B818645}" destId="{4856CB44-7EE9-45D9-A0A3-5E78FA623F14}" srcOrd="1" destOrd="0" presId="urn:microsoft.com/office/officeart/2005/8/layout/hierarchy2"/>
-    <dgm:cxn modelId="{44A41998-4C35-4D72-8497-B1C732C8F826}" type="presParOf" srcId="{4856CB44-7EE9-45D9-A0A3-5E78FA623F14}" destId="{32A3DCA3-F6ED-4D01-95F6-41E3EF5E951A}" srcOrd="0" destOrd="0" presId="urn:microsoft.com/office/officeart/2005/8/layout/hierarchy2"/>
-    <dgm:cxn modelId="{0D90EBA0-4062-482F-8AE4-39537A33EB88}" type="presParOf" srcId="{32A3DCA3-F6ED-4D01-95F6-41E3EF5E951A}" destId="{A2BACAD0-F1F2-45E2-AA48-892819877C05}" srcOrd="0" destOrd="0" presId="urn:microsoft.com/office/officeart/2005/8/layout/hierarchy2"/>
-    <dgm:cxn modelId="{0A3D4D63-779A-4746-9C83-AE4F64C1F962}" type="presParOf" srcId="{4856CB44-7EE9-45D9-A0A3-5E78FA623F14}" destId="{780AE86B-F133-4E38-A425-618FF543DE24}" srcOrd="1" destOrd="0" presId="urn:microsoft.com/office/officeart/2005/8/layout/hierarchy2"/>
-    <dgm:cxn modelId="{989AD133-D118-4244-89D9-47F966F7F13E}" type="presParOf" srcId="{780AE86B-F133-4E38-A425-618FF543DE24}" destId="{87B75FCF-B51D-4FE4-B333-BDBAD3E4FAB0}" srcOrd="0" destOrd="0" presId="urn:microsoft.com/office/officeart/2005/8/layout/hierarchy2"/>
-    <dgm:cxn modelId="{0CBB6806-7A86-47EA-B02F-A3DE8FF50BED}" type="presParOf" srcId="{780AE86B-F133-4E38-A425-618FF543DE24}" destId="{535413FF-C460-4E46-A88A-9BA64B10B7D4}" srcOrd="1" destOrd="0" presId="urn:microsoft.com/office/officeart/2005/8/layout/hierarchy2"/>
-    <dgm:cxn modelId="{D3D7F791-923F-4229-A3E7-BAF30F4A85B4}" type="presParOf" srcId="{535413FF-C460-4E46-A88A-9BA64B10B7D4}" destId="{7EEE17F6-CF8D-49CC-9C4C-FEC1D71C805E}" srcOrd="0" destOrd="0" presId="urn:microsoft.com/office/officeart/2005/8/layout/hierarchy2"/>
-    <dgm:cxn modelId="{A4AFF44F-4E74-43B0-B848-53365F2DF900}" type="presParOf" srcId="{7EEE17F6-CF8D-49CC-9C4C-FEC1D71C805E}" destId="{44171B9C-7A37-45DC-8B0E-897473CF0358}" srcOrd="0" destOrd="0" presId="urn:microsoft.com/office/officeart/2005/8/layout/hierarchy2"/>
-    <dgm:cxn modelId="{1CCBB50D-40C0-4272-B787-010ED96AB77F}" type="presParOf" srcId="{535413FF-C460-4E46-A88A-9BA64B10B7D4}" destId="{1ADFAFCD-4971-43E1-BD87-0E6466CD940D}" srcOrd="1" destOrd="0" presId="urn:microsoft.com/office/officeart/2005/8/layout/hierarchy2"/>
-    <dgm:cxn modelId="{77FD5586-C182-4706-AAE3-05F6636B2948}" type="presParOf" srcId="{1ADFAFCD-4971-43E1-BD87-0E6466CD940D}" destId="{80A87B03-E35C-40CB-A706-6CE678C9FAB9}" srcOrd="0" destOrd="0" presId="urn:microsoft.com/office/officeart/2005/8/layout/hierarchy2"/>
-    <dgm:cxn modelId="{867D4DEF-4FB2-4C57-BEC2-D68CEE0983A2}" type="presParOf" srcId="{1ADFAFCD-4971-43E1-BD87-0E6466CD940D}" destId="{1512D2E5-64C0-42FE-8B63-5186AC95059E}" srcOrd="1" destOrd="0" presId="urn:microsoft.com/office/officeart/2005/8/layout/hierarchy2"/>
-    <dgm:cxn modelId="{663BD8EF-C318-4DEB-9A34-0415EFF9B384}" type="presParOf" srcId="{535413FF-C460-4E46-A88A-9BA64B10B7D4}" destId="{E56C6F5C-4F85-4CD5-85E4-26CCCA4857BC}" srcOrd="2" destOrd="0" presId="urn:microsoft.com/office/officeart/2005/8/layout/hierarchy2"/>
-    <dgm:cxn modelId="{CB406F47-F12C-4480-82B3-AF8A9E053017}" type="presParOf" srcId="{E56C6F5C-4F85-4CD5-85E4-26CCCA4857BC}" destId="{9B72FA78-0080-4A07-B98B-504FC3BBA68B}" srcOrd="0" destOrd="0" presId="urn:microsoft.com/office/officeart/2005/8/layout/hierarchy2"/>
-    <dgm:cxn modelId="{FBC8324A-C136-41A2-8132-006E2F08D57C}" type="presParOf" srcId="{535413FF-C460-4E46-A88A-9BA64B10B7D4}" destId="{AFE1E118-B858-4D13-8579-33D699AB963C}" srcOrd="3" destOrd="0" presId="urn:microsoft.com/office/officeart/2005/8/layout/hierarchy2"/>
-    <dgm:cxn modelId="{D466420B-7A39-4939-859F-4653BE10BFDD}" type="presParOf" srcId="{AFE1E118-B858-4D13-8579-33D699AB963C}" destId="{68026573-9AA0-43E0-BC03-3FBEA742C886}" srcOrd="0" destOrd="0" presId="urn:microsoft.com/office/officeart/2005/8/layout/hierarchy2"/>
-    <dgm:cxn modelId="{54CC0EEC-1CEB-4312-8689-8F977F4A6DB4}" type="presParOf" srcId="{AFE1E118-B858-4D13-8579-33D699AB963C}" destId="{D624660A-B087-4153-83E4-2ABF6ED8088C}" srcOrd="1" destOrd="0" presId="urn:microsoft.com/office/officeart/2005/8/layout/hierarchy2"/>
-    <dgm:cxn modelId="{A257B0D6-D796-4782-A499-9587979B8FAC}" type="presParOf" srcId="{535413FF-C460-4E46-A88A-9BA64B10B7D4}" destId="{920CFB91-EC23-4201-90F0-A95083A0B54E}" srcOrd="4" destOrd="0" presId="urn:microsoft.com/office/officeart/2005/8/layout/hierarchy2"/>
-    <dgm:cxn modelId="{F90E8B9B-6CB4-4300-A6CE-E6E0141C71C5}" type="presParOf" srcId="{920CFB91-EC23-4201-90F0-A95083A0B54E}" destId="{DF8E3928-B039-493D-96C9-6C1EA3553A35}" srcOrd="0" destOrd="0" presId="urn:microsoft.com/office/officeart/2005/8/layout/hierarchy2"/>
-    <dgm:cxn modelId="{BD137B0E-222A-4A2B-AE05-A1EB4E28B287}" type="presParOf" srcId="{535413FF-C460-4E46-A88A-9BA64B10B7D4}" destId="{114D4DB9-6DE8-4A4A-BF97-0854CBB83BEB}" srcOrd="5" destOrd="0" presId="urn:microsoft.com/office/officeart/2005/8/layout/hierarchy2"/>
-    <dgm:cxn modelId="{9CD0019E-3375-4CB5-81DF-F4F3A75A25D8}" type="presParOf" srcId="{114D4DB9-6DE8-4A4A-BF97-0854CBB83BEB}" destId="{1035FB4A-E013-4EB9-B1A2-9D10C5995B1C}" srcOrd="0" destOrd="0" presId="urn:microsoft.com/office/officeart/2005/8/layout/hierarchy2"/>
-    <dgm:cxn modelId="{33881FC5-A135-4D19-A0B5-E07EC76EFA89}" type="presParOf" srcId="{114D4DB9-6DE8-4A4A-BF97-0854CBB83BEB}" destId="{53D9CACD-CA34-4857-B226-6977291B78B9}" srcOrd="1" destOrd="0" presId="urn:microsoft.com/office/officeart/2005/8/layout/hierarchy2"/>
-    <dgm:cxn modelId="{E7FCD476-3814-4961-B98F-E00669B721A9}" type="presParOf" srcId="{5795339F-3BF1-4FBD-98DF-2B05DE7EB07A}" destId="{5B7E6738-ACEB-45BB-87CA-696858BEE5BE}" srcOrd="2" destOrd="0" presId="urn:microsoft.com/office/officeart/2005/8/layout/hierarchy2"/>
-    <dgm:cxn modelId="{06377D1B-C409-4CCD-9838-6A67E0C6E1E7}" type="presParOf" srcId="{5B7E6738-ACEB-45BB-87CA-696858BEE5BE}" destId="{9EE1C0E2-34C2-4E4F-A6CE-5F2F5FCC6710}" srcOrd="0" destOrd="0" presId="urn:microsoft.com/office/officeart/2005/8/layout/hierarchy2"/>
-    <dgm:cxn modelId="{0BD5CD66-B9AE-419F-8291-565BA3CBF3B9}" type="presParOf" srcId="{5795339F-3BF1-4FBD-98DF-2B05DE7EB07A}" destId="{0FE69559-A8C1-4CAB-A331-5445F0B0ED14}" srcOrd="3" destOrd="0" presId="urn:microsoft.com/office/officeart/2005/8/layout/hierarchy2"/>
-    <dgm:cxn modelId="{6FCEE3A0-CA7E-4FA7-8A3B-34A30DEB20C7}" type="presParOf" srcId="{0FE69559-A8C1-4CAB-A331-5445F0B0ED14}" destId="{1CF75C12-55A1-494F-BAD7-FF94288D334A}" srcOrd="0" destOrd="0" presId="urn:microsoft.com/office/officeart/2005/8/layout/hierarchy2"/>
-    <dgm:cxn modelId="{2C3DE10A-8A8E-4892-8EAB-0369B586AD4C}" type="presParOf" srcId="{0FE69559-A8C1-4CAB-A331-5445F0B0ED14}" destId="{0B64F027-E710-4812-9808-DDD1C0598AB3}" srcOrd="1" destOrd="0" presId="urn:microsoft.com/office/officeart/2005/8/layout/hierarchy2"/>
-    <dgm:cxn modelId="{43BE1F13-B630-4C68-9A2D-17B80FEE5E9F}" type="presParOf" srcId="{0B64F027-E710-4812-9808-DDD1C0598AB3}" destId="{A2CD623D-1F80-4523-BED8-B4BEF77848BE}" srcOrd="0" destOrd="0" presId="urn:microsoft.com/office/officeart/2005/8/layout/hierarchy2"/>
-    <dgm:cxn modelId="{CF74CCF2-06E0-4031-9C4B-234EF65D57E8}" type="presParOf" srcId="{A2CD623D-1F80-4523-BED8-B4BEF77848BE}" destId="{F7B6DBB8-19C9-4C97-A9C6-330F322C13DE}" srcOrd="0" destOrd="0" presId="urn:microsoft.com/office/officeart/2005/8/layout/hierarchy2"/>
-    <dgm:cxn modelId="{BA1B476B-0676-4DF8-8F48-ACF7E74DCA45}" type="presParOf" srcId="{0B64F027-E710-4812-9808-DDD1C0598AB3}" destId="{90D857B5-E1E0-4D13-A7EC-4113E2271003}" srcOrd="1" destOrd="0" presId="urn:microsoft.com/office/officeart/2005/8/layout/hierarchy2"/>
-    <dgm:cxn modelId="{80E554C1-B379-4665-8CD3-E84BC90B1408}" type="presParOf" srcId="{90D857B5-E1E0-4D13-A7EC-4113E2271003}" destId="{01F265FB-E30C-4C3D-96FD-8E190A3729C6}" srcOrd="0" destOrd="0" presId="urn:microsoft.com/office/officeart/2005/8/layout/hierarchy2"/>
-    <dgm:cxn modelId="{E117B1FD-36DE-4066-B5CB-86A2DC1076DA}" type="presParOf" srcId="{90D857B5-E1E0-4D13-A7EC-4113E2271003}" destId="{06700F8D-DDF3-4BE8-942A-116952F05FDF}" srcOrd="1" destOrd="0" presId="urn:microsoft.com/office/officeart/2005/8/layout/hierarchy2"/>
-    <dgm:cxn modelId="{AEEA7665-4200-43C4-A643-4963386E31DF}" type="presParOf" srcId="{06700F8D-DDF3-4BE8-942A-116952F05FDF}" destId="{D0E5B2AF-32CF-4D23-BB91-A3FDA213C4CF}" srcOrd="0" destOrd="0" presId="urn:microsoft.com/office/officeart/2005/8/layout/hierarchy2"/>
-    <dgm:cxn modelId="{75BE782D-DA4D-457F-9360-B8672CE9A05F}" type="presParOf" srcId="{D0E5B2AF-32CF-4D23-BB91-A3FDA213C4CF}" destId="{2DCF4C17-61EA-44D6-8757-6FD2B72FE671}" srcOrd="0" destOrd="0" presId="urn:microsoft.com/office/officeart/2005/8/layout/hierarchy2"/>
-    <dgm:cxn modelId="{AC79E2A1-88A3-4531-92F2-CB4B0C301D6F}" type="presParOf" srcId="{06700F8D-DDF3-4BE8-942A-116952F05FDF}" destId="{F7E0FA6F-178C-4DE6-8744-236B4C2654B2}" srcOrd="1" destOrd="0" presId="urn:microsoft.com/office/officeart/2005/8/layout/hierarchy2"/>
-    <dgm:cxn modelId="{F99BDCF0-57F6-4993-B4DD-70D4E3CD2E39}" type="presParOf" srcId="{F7E0FA6F-178C-4DE6-8744-236B4C2654B2}" destId="{84C53E0B-29F9-432C-98C4-B64E6D6F4AA7}" srcOrd="0" destOrd="0" presId="urn:microsoft.com/office/officeart/2005/8/layout/hierarchy2"/>
-    <dgm:cxn modelId="{969E7F92-D7C6-4566-92C3-3CBEE26FE592}" type="presParOf" srcId="{F7E0FA6F-178C-4DE6-8744-236B4C2654B2}" destId="{150E150F-07AF-4B3A-9D89-69F57C067B39}" srcOrd="1" destOrd="0" presId="urn:microsoft.com/office/officeart/2005/8/layout/hierarchy2"/>
-    <dgm:cxn modelId="{5E319680-F8A3-4674-BE29-B25396DB2A07}" type="presParOf" srcId="{06700F8D-DDF3-4BE8-942A-116952F05FDF}" destId="{2649D713-EA8C-435F-B496-3C36C4397FF6}" srcOrd="2" destOrd="0" presId="urn:microsoft.com/office/officeart/2005/8/layout/hierarchy2"/>
-    <dgm:cxn modelId="{00D3752A-6CDB-4EAB-A8EB-DC25615CFCCA}" type="presParOf" srcId="{2649D713-EA8C-435F-B496-3C36C4397FF6}" destId="{9EE96EFD-4AED-422E-96E9-53FD50FC765E}" srcOrd="0" destOrd="0" presId="urn:microsoft.com/office/officeart/2005/8/layout/hierarchy2"/>
-    <dgm:cxn modelId="{C2D081CC-138A-4654-AEBD-93C0231BD8A8}" type="presParOf" srcId="{06700F8D-DDF3-4BE8-942A-116952F05FDF}" destId="{1156615E-6138-4076-BEA5-595D0869A4B3}" srcOrd="3" destOrd="0" presId="urn:microsoft.com/office/officeart/2005/8/layout/hierarchy2"/>
-    <dgm:cxn modelId="{797484F6-EAA5-4CD0-9935-AABF33037D2D}" type="presParOf" srcId="{1156615E-6138-4076-BEA5-595D0869A4B3}" destId="{5873AD70-C9B8-49D5-BE1E-910D6FDC2007}" srcOrd="0" destOrd="0" presId="urn:microsoft.com/office/officeart/2005/8/layout/hierarchy2"/>
-    <dgm:cxn modelId="{347BEE5D-A1C5-4A17-9D42-9350363F8633}" type="presParOf" srcId="{1156615E-6138-4076-BEA5-595D0869A4B3}" destId="{B9E59FD3-E8F0-4C8E-BB4A-6C7FD3742C0E}" srcOrd="1" destOrd="0" presId="urn:microsoft.com/office/officeart/2005/8/layout/hierarchy2"/>
-    <dgm:cxn modelId="{413C01FD-B0C8-4E28-9FF1-3D24644528F8}" type="presParOf" srcId="{06700F8D-DDF3-4BE8-942A-116952F05FDF}" destId="{7D80829D-F460-451F-A82D-AE31FE75073A}" srcOrd="4" destOrd="0" presId="urn:microsoft.com/office/officeart/2005/8/layout/hierarchy2"/>
-    <dgm:cxn modelId="{1BE2AA6E-5A82-481C-A61C-CD37A71492E5}" type="presParOf" srcId="{7D80829D-F460-451F-A82D-AE31FE75073A}" destId="{B06BCD1D-C791-4371-ACAA-91D7D9F5A7DE}" srcOrd="0" destOrd="0" presId="urn:microsoft.com/office/officeart/2005/8/layout/hierarchy2"/>
-    <dgm:cxn modelId="{308DAC2E-489B-45C3-A76D-AE93A4B4BDBD}" type="presParOf" srcId="{06700F8D-DDF3-4BE8-942A-116952F05FDF}" destId="{166398AD-70F0-4A8E-8AAB-36CDBF2227C8}" srcOrd="5" destOrd="0" presId="urn:microsoft.com/office/officeart/2005/8/layout/hierarchy2"/>
-    <dgm:cxn modelId="{9E3E77C2-8D08-4A64-B10F-6AA51DFACA57}" type="presParOf" srcId="{166398AD-70F0-4A8E-8AAB-36CDBF2227C8}" destId="{E81FD34E-D444-4A8D-9AAA-24BD2BA0479F}" srcOrd="0" destOrd="0" presId="urn:microsoft.com/office/officeart/2005/8/layout/hierarchy2"/>
-    <dgm:cxn modelId="{7726634B-FFD5-4FBF-BBCB-36EB376A7129}" type="presParOf" srcId="{166398AD-70F0-4A8E-8AAB-36CDBF2227C8}" destId="{AE120390-A4D4-4D0C-8501-4E29127F1ECE}" srcOrd="1" destOrd="0" presId="urn:microsoft.com/office/officeart/2005/8/layout/hierarchy2"/>
+    <dgm:cxn modelId="{A9C9BFBB-1046-43C2-87E8-838F552B9CF1}" type="presOf" srcId="{1DC5342C-C986-4782-B121-187659CE7D9F}" destId="{A2CD623D-1F80-4523-BED8-B4BEF77848BE}" srcOrd="0" destOrd="0" presId="urn:microsoft.com/office/officeart/2005/8/layout/hierarchy2"/>
+    <dgm:cxn modelId="{C3167F82-C6E8-48B1-AC6B-2B4B2AB7C40F}" type="presOf" srcId="{62EF7BF6-A359-4D5D-8382-4B94A7043825}" destId="{24CB0F8D-D27E-4530-931C-244680D6CD55}" srcOrd="0" destOrd="0" presId="urn:microsoft.com/office/officeart/2005/8/layout/hierarchy2"/>
+    <dgm:cxn modelId="{536E919C-0FF0-4688-B71E-87FB2988A897}" type="presOf" srcId="{A2BAC5E7-0120-4338-AB64-FBC7180C1532}" destId="{01F265FB-E30C-4C3D-96FD-8E190A3729C6}" srcOrd="0" destOrd="0" presId="urn:microsoft.com/office/officeart/2005/8/layout/hierarchy2"/>
+    <dgm:cxn modelId="{F4A64920-DF36-4575-B5AF-75BA102CCD10}" type="presOf" srcId="{E076D794-3A29-4CCA-9280-DA85667E3EC2}" destId="{7D80829D-F460-451F-A82D-AE31FE75073A}" srcOrd="0" destOrd="0" presId="urn:microsoft.com/office/officeart/2005/8/layout/hierarchy2"/>
+    <dgm:cxn modelId="{E0FD092A-A3B0-4BE6-B586-19D2347532BB}" type="presOf" srcId="{01E12C2E-369E-435C-B8AD-666D1900EE07}" destId="{2DCF4C17-61EA-44D6-8757-6FD2B72FE671}" srcOrd="1" destOrd="0" presId="urn:microsoft.com/office/officeart/2005/8/layout/hierarchy2"/>
+    <dgm:cxn modelId="{E794BEB7-1F77-4C84-B052-1E0CD4DBA8DA}" type="presParOf" srcId="{30131818-ECBB-4467-B1EA-6F5A10FD639A}" destId="{EB53D8AA-B336-4B13-83B2-7E33A95E030F}" srcOrd="0" destOrd="0" presId="urn:microsoft.com/office/officeart/2005/8/layout/hierarchy2"/>
+    <dgm:cxn modelId="{1F2D281A-8AF5-4F13-9F73-7016DA729284}" type="presParOf" srcId="{EB53D8AA-B336-4B13-83B2-7E33A95E030F}" destId="{24CB0F8D-D27E-4530-931C-244680D6CD55}" srcOrd="0" destOrd="0" presId="urn:microsoft.com/office/officeart/2005/8/layout/hierarchy2"/>
+    <dgm:cxn modelId="{D83695A3-1FAF-493B-BE01-7CF256556D7F}" type="presParOf" srcId="{EB53D8AA-B336-4B13-83B2-7E33A95E030F}" destId="{5795339F-3BF1-4FBD-98DF-2B05DE7EB07A}" srcOrd="1" destOrd="0" presId="urn:microsoft.com/office/officeart/2005/8/layout/hierarchy2"/>
+    <dgm:cxn modelId="{7DC81601-A2ED-42DA-9FB5-C677D2A0F071}" type="presParOf" srcId="{5795339F-3BF1-4FBD-98DF-2B05DE7EB07A}" destId="{C0051CB4-246D-49CB-8AF5-9EA40901AD9E}" srcOrd="0" destOrd="0" presId="urn:microsoft.com/office/officeart/2005/8/layout/hierarchy2"/>
+    <dgm:cxn modelId="{52DA63B1-4351-4849-AE64-05AAEE425D7C}" type="presParOf" srcId="{C0051CB4-246D-49CB-8AF5-9EA40901AD9E}" destId="{5D7DBD11-B86B-4DF7-8932-EB9FBF1BE885}" srcOrd="0" destOrd="0" presId="urn:microsoft.com/office/officeart/2005/8/layout/hierarchy2"/>
+    <dgm:cxn modelId="{D78755DE-CB24-4445-A3EF-BC2CBC0A0810}" type="presParOf" srcId="{5795339F-3BF1-4FBD-98DF-2B05DE7EB07A}" destId="{08CF930E-5D6F-4914-A549-0F932B818645}" srcOrd="1" destOrd="0" presId="urn:microsoft.com/office/officeart/2005/8/layout/hierarchy2"/>
+    <dgm:cxn modelId="{3C1427ED-8BBE-49A3-AA7E-FAF3A2331B8A}" type="presParOf" srcId="{08CF930E-5D6F-4914-A549-0F932B818645}" destId="{3B57F0D6-077D-40E7-8587-A361D49D9D5B}" srcOrd="0" destOrd="0" presId="urn:microsoft.com/office/officeart/2005/8/layout/hierarchy2"/>
+    <dgm:cxn modelId="{5F47072E-0A04-452B-BA69-3E8A61DC5F05}" type="presParOf" srcId="{08CF930E-5D6F-4914-A549-0F932B818645}" destId="{4856CB44-7EE9-45D9-A0A3-5E78FA623F14}" srcOrd="1" destOrd="0" presId="urn:microsoft.com/office/officeart/2005/8/layout/hierarchy2"/>
+    <dgm:cxn modelId="{1EA8982C-0487-4CF8-A55C-DD2344830583}" type="presParOf" srcId="{4856CB44-7EE9-45D9-A0A3-5E78FA623F14}" destId="{32A3DCA3-F6ED-4D01-95F6-41E3EF5E951A}" srcOrd="0" destOrd="0" presId="urn:microsoft.com/office/officeart/2005/8/layout/hierarchy2"/>
+    <dgm:cxn modelId="{8AD2CB02-D52B-4854-9B7D-008BAB0C66DA}" type="presParOf" srcId="{32A3DCA3-F6ED-4D01-95F6-41E3EF5E951A}" destId="{A2BACAD0-F1F2-45E2-AA48-892819877C05}" srcOrd="0" destOrd="0" presId="urn:microsoft.com/office/officeart/2005/8/layout/hierarchy2"/>
+    <dgm:cxn modelId="{8D28D186-8A52-4657-9D5C-84C21C687FEE}" type="presParOf" srcId="{4856CB44-7EE9-45D9-A0A3-5E78FA623F14}" destId="{780AE86B-F133-4E38-A425-618FF543DE24}" srcOrd="1" destOrd="0" presId="urn:microsoft.com/office/officeart/2005/8/layout/hierarchy2"/>
+    <dgm:cxn modelId="{FF64F3FF-6E4B-4AE2-A0FE-0FF4E5ED8E88}" type="presParOf" srcId="{780AE86B-F133-4E38-A425-618FF543DE24}" destId="{87B75FCF-B51D-4FE4-B333-BDBAD3E4FAB0}" srcOrd="0" destOrd="0" presId="urn:microsoft.com/office/officeart/2005/8/layout/hierarchy2"/>
+    <dgm:cxn modelId="{99E37E48-FA5B-4DEE-AE5E-5CBB75C3B800}" type="presParOf" srcId="{780AE86B-F133-4E38-A425-618FF543DE24}" destId="{535413FF-C460-4E46-A88A-9BA64B10B7D4}" srcOrd="1" destOrd="0" presId="urn:microsoft.com/office/officeart/2005/8/layout/hierarchy2"/>
+    <dgm:cxn modelId="{A679184D-5E8D-4A6F-A09B-B91B8B4F9215}" type="presParOf" srcId="{535413FF-C460-4E46-A88A-9BA64B10B7D4}" destId="{7EEE17F6-CF8D-49CC-9C4C-FEC1D71C805E}" srcOrd="0" destOrd="0" presId="urn:microsoft.com/office/officeart/2005/8/layout/hierarchy2"/>
+    <dgm:cxn modelId="{C49D9A9F-2424-4770-8C77-E26F8142EE80}" type="presParOf" srcId="{7EEE17F6-CF8D-49CC-9C4C-FEC1D71C805E}" destId="{44171B9C-7A37-45DC-8B0E-897473CF0358}" srcOrd="0" destOrd="0" presId="urn:microsoft.com/office/officeart/2005/8/layout/hierarchy2"/>
+    <dgm:cxn modelId="{508D2EF2-64BA-47D6-AFCB-8264360F4A90}" type="presParOf" srcId="{535413FF-C460-4E46-A88A-9BA64B10B7D4}" destId="{1ADFAFCD-4971-43E1-BD87-0E6466CD940D}" srcOrd="1" destOrd="0" presId="urn:microsoft.com/office/officeart/2005/8/layout/hierarchy2"/>
+    <dgm:cxn modelId="{2A1EDCEA-3C87-4A30-9715-8E128D162946}" type="presParOf" srcId="{1ADFAFCD-4971-43E1-BD87-0E6466CD940D}" destId="{80A87B03-E35C-40CB-A706-6CE678C9FAB9}" srcOrd="0" destOrd="0" presId="urn:microsoft.com/office/officeart/2005/8/layout/hierarchy2"/>
+    <dgm:cxn modelId="{23199AA9-A59B-476C-9296-BECA2E264D99}" type="presParOf" srcId="{1ADFAFCD-4971-43E1-BD87-0E6466CD940D}" destId="{1512D2E5-64C0-42FE-8B63-5186AC95059E}" srcOrd="1" destOrd="0" presId="urn:microsoft.com/office/officeart/2005/8/layout/hierarchy2"/>
+    <dgm:cxn modelId="{28AAD9DE-15C1-40BE-A55E-9D54375C7C9A}" type="presParOf" srcId="{535413FF-C460-4E46-A88A-9BA64B10B7D4}" destId="{E56C6F5C-4F85-4CD5-85E4-26CCCA4857BC}" srcOrd="2" destOrd="0" presId="urn:microsoft.com/office/officeart/2005/8/layout/hierarchy2"/>
+    <dgm:cxn modelId="{CE7F2393-5907-4C88-B628-DBE8FCA2A4E4}" type="presParOf" srcId="{E56C6F5C-4F85-4CD5-85E4-26CCCA4857BC}" destId="{9B72FA78-0080-4A07-B98B-504FC3BBA68B}" srcOrd="0" destOrd="0" presId="urn:microsoft.com/office/officeart/2005/8/layout/hierarchy2"/>
+    <dgm:cxn modelId="{23D63573-08F8-4F71-94C9-3D0CAC3E4CA6}" type="presParOf" srcId="{535413FF-C460-4E46-A88A-9BA64B10B7D4}" destId="{AFE1E118-B858-4D13-8579-33D699AB963C}" srcOrd="3" destOrd="0" presId="urn:microsoft.com/office/officeart/2005/8/layout/hierarchy2"/>
+    <dgm:cxn modelId="{DA74688F-2C7C-49BA-AA38-CE50D5CEDE7C}" type="presParOf" srcId="{AFE1E118-B858-4D13-8579-33D699AB963C}" destId="{68026573-9AA0-43E0-BC03-3FBEA742C886}" srcOrd="0" destOrd="0" presId="urn:microsoft.com/office/officeart/2005/8/layout/hierarchy2"/>
+    <dgm:cxn modelId="{F432D153-52EE-4F12-A368-D1DF9E4B096A}" type="presParOf" srcId="{AFE1E118-B858-4D13-8579-33D699AB963C}" destId="{D624660A-B087-4153-83E4-2ABF6ED8088C}" srcOrd="1" destOrd="0" presId="urn:microsoft.com/office/officeart/2005/8/layout/hierarchy2"/>
+    <dgm:cxn modelId="{0F2A88A2-3802-4106-A5D4-5D52FA2DD2B3}" type="presParOf" srcId="{535413FF-C460-4E46-A88A-9BA64B10B7D4}" destId="{920CFB91-EC23-4201-90F0-A95083A0B54E}" srcOrd="4" destOrd="0" presId="urn:microsoft.com/office/officeart/2005/8/layout/hierarchy2"/>
+    <dgm:cxn modelId="{9AD97273-4E57-4888-8DE5-386F3ECDC25E}" type="presParOf" srcId="{920CFB91-EC23-4201-90F0-A95083A0B54E}" destId="{DF8E3928-B039-493D-96C9-6C1EA3553A35}" srcOrd="0" destOrd="0" presId="urn:microsoft.com/office/officeart/2005/8/layout/hierarchy2"/>
+    <dgm:cxn modelId="{011494F7-9B4C-46CA-A26B-7A55B6EC1C53}" type="presParOf" srcId="{535413FF-C460-4E46-A88A-9BA64B10B7D4}" destId="{114D4DB9-6DE8-4A4A-BF97-0854CBB83BEB}" srcOrd="5" destOrd="0" presId="urn:microsoft.com/office/officeart/2005/8/layout/hierarchy2"/>
+    <dgm:cxn modelId="{107CD0E8-E3D1-4763-BD73-679A39C4C282}" type="presParOf" srcId="{114D4DB9-6DE8-4A4A-BF97-0854CBB83BEB}" destId="{1035FB4A-E013-4EB9-B1A2-9D10C5995B1C}" srcOrd="0" destOrd="0" presId="urn:microsoft.com/office/officeart/2005/8/layout/hierarchy2"/>
+    <dgm:cxn modelId="{9298F182-BA27-49E9-9CA5-7D23DCF2813B}" type="presParOf" srcId="{114D4DB9-6DE8-4A4A-BF97-0854CBB83BEB}" destId="{53D9CACD-CA34-4857-B226-6977291B78B9}" srcOrd="1" destOrd="0" presId="urn:microsoft.com/office/officeart/2005/8/layout/hierarchy2"/>
+    <dgm:cxn modelId="{09C7B938-C47B-4ED8-8F16-01B65DFE1216}" type="presParOf" srcId="{5795339F-3BF1-4FBD-98DF-2B05DE7EB07A}" destId="{5B7E6738-ACEB-45BB-87CA-696858BEE5BE}" srcOrd="2" destOrd="0" presId="urn:microsoft.com/office/officeart/2005/8/layout/hierarchy2"/>
+    <dgm:cxn modelId="{A1A5AEA5-ED67-4B4B-884E-8AB2917C11DC}" type="presParOf" srcId="{5B7E6738-ACEB-45BB-87CA-696858BEE5BE}" destId="{9EE1C0E2-34C2-4E4F-A6CE-5F2F5FCC6710}" srcOrd="0" destOrd="0" presId="urn:microsoft.com/office/officeart/2005/8/layout/hierarchy2"/>
+    <dgm:cxn modelId="{BEB74880-15F1-4721-B309-BA8EE504E1EA}" type="presParOf" srcId="{5795339F-3BF1-4FBD-98DF-2B05DE7EB07A}" destId="{0FE69559-A8C1-4CAB-A331-5445F0B0ED14}" srcOrd="3" destOrd="0" presId="urn:microsoft.com/office/officeart/2005/8/layout/hierarchy2"/>
+    <dgm:cxn modelId="{ECE7281F-9CB9-4D58-807A-88FB87A3F03E}" type="presParOf" srcId="{0FE69559-A8C1-4CAB-A331-5445F0B0ED14}" destId="{1CF75C12-55A1-494F-BAD7-FF94288D334A}" srcOrd="0" destOrd="0" presId="urn:microsoft.com/office/officeart/2005/8/layout/hierarchy2"/>
+    <dgm:cxn modelId="{DB360898-4179-4AF8-B82C-7124DC0383E0}" type="presParOf" srcId="{0FE69559-A8C1-4CAB-A331-5445F0B0ED14}" destId="{0B64F027-E710-4812-9808-DDD1C0598AB3}" srcOrd="1" destOrd="0" presId="urn:microsoft.com/office/officeart/2005/8/layout/hierarchy2"/>
+    <dgm:cxn modelId="{60028E9B-F5AC-4054-A05F-56844B930D38}" type="presParOf" srcId="{0B64F027-E710-4812-9808-DDD1C0598AB3}" destId="{A2CD623D-1F80-4523-BED8-B4BEF77848BE}" srcOrd="0" destOrd="0" presId="urn:microsoft.com/office/officeart/2005/8/layout/hierarchy2"/>
+    <dgm:cxn modelId="{2FC17C40-5921-4AB7-9DAF-D0CE785823DD}" type="presParOf" srcId="{A2CD623D-1F80-4523-BED8-B4BEF77848BE}" destId="{F7B6DBB8-19C9-4C97-A9C6-330F322C13DE}" srcOrd="0" destOrd="0" presId="urn:microsoft.com/office/officeart/2005/8/layout/hierarchy2"/>
+    <dgm:cxn modelId="{3D06D58C-C666-4C64-924F-A80FB6361F84}" type="presParOf" srcId="{0B64F027-E710-4812-9808-DDD1C0598AB3}" destId="{90D857B5-E1E0-4D13-A7EC-4113E2271003}" srcOrd="1" destOrd="0" presId="urn:microsoft.com/office/officeart/2005/8/layout/hierarchy2"/>
+    <dgm:cxn modelId="{A2E99286-D86E-4A95-9AEE-B4539B028A64}" type="presParOf" srcId="{90D857B5-E1E0-4D13-A7EC-4113E2271003}" destId="{01F265FB-E30C-4C3D-96FD-8E190A3729C6}" srcOrd="0" destOrd="0" presId="urn:microsoft.com/office/officeart/2005/8/layout/hierarchy2"/>
+    <dgm:cxn modelId="{0903692E-FBFC-4142-A118-44DC83049820}" type="presParOf" srcId="{90D857B5-E1E0-4D13-A7EC-4113E2271003}" destId="{06700F8D-DDF3-4BE8-942A-116952F05FDF}" srcOrd="1" destOrd="0" presId="urn:microsoft.com/office/officeart/2005/8/layout/hierarchy2"/>
+    <dgm:cxn modelId="{B2404780-B953-4387-A60D-972239D98876}" type="presParOf" srcId="{06700F8D-DDF3-4BE8-942A-116952F05FDF}" destId="{D0E5B2AF-32CF-4D23-BB91-A3FDA213C4CF}" srcOrd="0" destOrd="0" presId="urn:microsoft.com/office/officeart/2005/8/layout/hierarchy2"/>
+    <dgm:cxn modelId="{1AACC571-40AA-4A11-BF36-97D2BC05B9C9}" type="presParOf" srcId="{D0E5B2AF-32CF-4D23-BB91-A3FDA213C4CF}" destId="{2DCF4C17-61EA-44D6-8757-6FD2B72FE671}" srcOrd="0" destOrd="0" presId="urn:microsoft.com/office/officeart/2005/8/layout/hierarchy2"/>
+    <dgm:cxn modelId="{BA855BBC-2C0C-4466-A2B2-AA526C194A6B}" type="presParOf" srcId="{06700F8D-DDF3-4BE8-942A-116952F05FDF}" destId="{F7E0FA6F-178C-4DE6-8744-236B4C2654B2}" srcOrd="1" destOrd="0" presId="urn:microsoft.com/office/officeart/2005/8/layout/hierarchy2"/>
+    <dgm:cxn modelId="{D482D0B2-D128-4CFD-B29D-EB9887DFA8D2}" type="presParOf" srcId="{F7E0FA6F-178C-4DE6-8744-236B4C2654B2}" destId="{84C53E0B-29F9-432C-98C4-B64E6D6F4AA7}" srcOrd="0" destOrd="0" presId="urn:microsoft.com/office/officeart/2005/8/layout/hierarchy2"/>
+    <dgm:cxn modelId="{018FDE87-35BA-42CC-AB0F-EE38D4B470E2}" type="presParOf" srcId="{F7E0FA6F-178C-4DE6-8744-236B4C2654B2}" destId="{150E150F-07AF-4B3A-9D89-69F57C067B39}" srcOrd="1" destOrd="0" presId="urn:microsoft.com/office/officeart/2005/8/layout/hierarchy2"/>
+    <dgm:cxn modelId="{09FF5F66-C98D-4C33-B1DF-D4F9EAC27B1A}" type="presParOf" srcId="{06700F8D-DDF3-4BE8-942A-116952F05FDF}" destId="{2649D713-EA8C-435F-B496-3C36C4397FF6}" srcOrd="2" destOrd="0" presId="urn:microsoft.com/office/officeart/2005/8/layout/hierarchy2"/>
+    <dgm:cxn modelId="{8E9032C0-7EF6-43A0-BDC0-C604705C6F86}" type="presParOf" srcId="{2649D713-EA8C-435F-B496-3C36C4397FF6}" destId="{9EE96EFD-4AED-422E-96E9-53FD50FC765E}" srcOrd="0" destOrd="0" presId="urn:microsoft.com/office/officeart/2005/8/layout/hierarchy2"/>
+    <dgm:cxn modelId="{E0E1552E-893D-4CAD-937E-444B88C894A9}" type="presParOf" srcId="{06700F8D-DDF3-4BE8-942A-116952F05FDF}" destId="{1156615E-6138-4076-BEA5-595D0869A4B3}" srcOrd="3" destOrd="0" presId="urn:microsoft.com/office/officeart/2005/8/layout/hierarchy2"/>
+    <dgm:cxn modelId="{B64287D4-1617-460A-B89D-29165D1DC8D4}" type="presParOf" srcId="{1156615E-6138-4076-BEA5-595D0869A4B3}" destId="{5873AD70-C9B8-49D5-BE1E-910D6FDC2007}" srcOrd="0" destOrd="0" presId="urn:microsoft.com/office/officeart/2005/8/layout/hierarchy2"/>
+    <dgm:cxn modelId="{CC11AA13-4541-4105-B46D-1A251E58E463}" type="presParOf" srcId="{1156615E-6138-4076-BEA5-595D0869A4B3}" destId="{B9E59FD3-E8F0-4C8E-BB4A-6C7FD3742C0E}" srcOrd="1" destOrd="0" presId="urn:microsoft.com/office/officeart/2005/8/layout/hierarchy2"/>
+    <dgm:cxn modelId="{F0178BDB-6090-45F6-88B0-E6AA4ED2F580}" type="presParOf" srcId="{06700F8D-DDF3-4BE8-942A-116952F05FDF}" destId="{7D80829D-F460-451F-A82D-AE31FE75073A}" srcOrd="4" destOrd="0" presId="urn:microsoft.com/office/officeart/2005/8/layout/hierarchy2"/>
+    <dgm:cxn modelId="{87ECBF86-FC39-4829-82DD-EA71BC164F5E}" type="presParOf" srcId="{7D80829D-F460-451F-A82D-AE31FE75073A}" destId="{B06BCD1D-C791-4371-ACAA-91D7D9F5A7DE}" srcOrd="0" destOrd="0" presId="urn:microsoft.com/office/officeart/2005/8/layout/hierarchy2"/>
+    <dgm:cxn modelId="{6FDFE43C-C4D5-4C22-85FD-7C2D4F2B634D}" type="presParOf" srcId="{06700F8D-DDF3-4BE8-942A-116952F05FDF}" destId="{166398AD-70F0-4A8E-8AAB-36CDBF2227C8}" srcOrd="5" destOrd="0" presId="urn:microsoft.com/office/officeart/2005/8/layout/hierarchy2"/>
+    <dgm:cxn modelId="{549F81F2-3EAE-4707-B9C8-80214ACEEC05}" type="presParOf" srcId="{166398AD-70F0-4A8E-8AAB-36CDBF2227C8}" destId="{E81FD34E-D444-4A8D-9AAA-24BD2BA0479F}" srcOrd="0" destOrd="0" presId="urn:microsoft.com/office/officeart/2005/8/layout/hierarchy2"/>
+    <dgm:cxn modelId="{057335C9-1F6F-4236-9CC7-C5BA22AA8643}" type="presParOf" srcId="{166398AD-70F0-4A8E-8AAB-36CDBF2227C8}" destId="{AE120390-A4D4-4D0C-8501-4E29127F1ECE}" srcOrd="1" destOrd="0" presId="urn:microsoft.com/office/officeart/2005/8/layout/hierarchy2"/>
   </dgm:cxnLst>
   <dgm:bg/>
   <dgm:whole/>
@@ -41250,7 +40807,7 @@
 </file>
 
 <file path=customXml/itemProps1.xml><?xml version="1.0" encoding="utf-8"?>
-<ds:datastoreItem xmlns:ds="http://schemas.openxmlformats.org/officeDocument/2006/customXml" ds:itemID="{70B9C369-F35B-49B6-B05F-6A851DFDA0AF}">
+<ds:datastoreItem xmlns:ds="http://schemas.openxmlformats.org/officeDocument/2006/customXml" ds:itemID="{1D4E7F01-3374-4848-B25B-7EF663004234}">
   <ds:schemaRefs>
     <ds:schemaRef ds:uri="http://schemas.openxmlformats.org/officeDocument/2006/bibliography"/>
   </ds:schemaRefs>

</xml_diff>